<commit_message>
Architecture and cover page updated
</commit_message>
<xml_diff>
--- a/SharedFiles/swe574_project_documentation_v04.docx
+++ b/SharedFiles/swe574_project_documentation_v04.docx
@@ -84,9 +84,6 @@
                 </w:rPr>
                 <w:alias w:val="Subtitle"/>
                 <w:id w:val="13553153"/>
-                <w:placeholder>
-                  <w:docPart w:val="04A5C6C01044421E90B4218F8A8311EB"/>
-                </w:placeholder>
                 <w:dataBinding w:prefixMappings="xmlns:ns0='http://schemas.openxmlformats.org/package/2006/metadata/core-properties' xmlns:ns1='http://purl.org/dc/elements/1.1/'" w:xpath="/ns0:coreProperties[1]/ns1:subject[1]" w:storeItemID="{6C3C8BC8-F283-45AE-878A-BAB7291924A1}"/>
                 <w:text/>
               </w:sdtPr>
@@ -154,6 +151,164 @@
                       </w:rPr>
                       <w:t>CAT Plug-in Team</w:t>
                     </w:r>
+                    <w:r>
+                      <w:rPr>
+                        <w:sz w:val="28"/>
+                        <w:szCs w:val="28"/>
+                      </w:rPr>
+                      <w:t>: Ard</w:t>
+                    </w:r>
+                    <w:r>
+                      <w:rPr>
+                        <w:sz w:val="28"/>
+                        <w:szCs w:val="28"/>
+                      </w:rPr>
+                      <w:t xml:space="preserve">a Ofluoğlu, </w:t>
+                    </w:r>
+                    <w:proofErr w:type="spellStart"/>
+                    <w:r>
+                      <w:rPr>
+                        <w:sz w:val="28"/>
+                        <w:szCs w:val="28"/>
+                      </w:rPr>
+                      <w:t>Okan</w:t>
+                    </w:r>
+                    <w:proofErr w:type="spellEnd"/>
+                    <w:r>
+                      <w:rPr>
+                        <w:sz w:val="28"/>
+                        <w:szCs w:val="28"/>
+                      </w:rPr>
+                      <w:t xml:space="preserve"> </w:t>
+                    </w:r>
+                    <w:proofErr w:type="spellStart"/>
+                    <w:r>
+                      <w:rPr>
+                        <w:sz w:val="28"/>
+                        <w:szCs w:val="28"/>
+                      </w:rPr>
+                      <w:t>Menevşeoğlu</w:t>
+                    </w:r>
+                    <w:proofErr w:type="spellEnd"/>
+                    <w:r>
+                      <w:rPr>
+                        <w:sz w:val="28"/>
+                        <w:szCs w:val="28"/>
+                      </w:rPr>
+                      <w:t xml:space="preserve">, </w:t>
+                    </w:r>
+                    <w:proofErr w:type="spellStart"/>
+                    <w:r>
+                      <w:rPr>
+                        <w:sz w:val="28"/>
+                        <w:szCs w:val="28"/>
+                      </w:rPr>
+                      <w:t>Şenol</w:t>
+                    </w:r>
+                    <w:proofErr w:type="spellEnd"/>
+                    <w:r>
+                      <w:rPr>
+                        <w:sz w:val="28"/>
+                        <w:szCs w:val="28"/>
+                      </w:rPr>
+                      <w:t xml:space="preserve"> </w:t>
+                    </w:r>
+                    <w:proofErr w:type="spellStart"/>
+                    <w:r>
+                      <w:rPr>
+                        <w:sz w:val="28"/>
+                        <w:szCs w:val="28"/>
+                      </w:rPr>
+                      <w:t>Kanca</w:t>
+                    </w:r>
+                    <w:proofErr w:type="spellEnd"/>
+                    <w:r>
+                      <w:rPr>
+                        <w:sz w:val="28"/>
+                        <w:szCs w:val="28"/>
+                      </w:rPr>
+                      <w:t xml:space="preserve">, </w:t>
+                    </w:r>
+                    <w:proofErr w:type="spellStart"/>
+                    <w:r>
+                      <w:rPr>
+                        <w:sz w:val="28"/>
+                        <w:szCs w:val="28"/>
+                      </w:rPr>
+                      <w:t>Şeyda</w:t>
+                    </w:r>
+                    <w:proofErr w:type="spellEnd"/>
+                    <w:r>
+                      <w:rPr>
+                        <w:sz w:val="28"/>
+                        <w:szCs w:val="28"/>
+                      </w:rPr>
+                      <w:t xml:space="preserve"> </w:t>
+                    </w:r>
+                    <w:proofErr w:type="spellStart"/>
+                    <w:r>
+                      <w:rPr>
+                        <w:sz w:val="28"/>
+                        <w:szCs w:val="28"/>
+                      </w:rPr>
+                      <w:t>Karadağ</w:t>
+                    </w:r>
+                    <w:proofErr w:type="spellEnd"/>
+                    <w:r>
+                      <w:rPr>
+                        <w:sz w:val="28"/>
+                        <w:szCs w:val="28"/>
+                      </w:rPr>
+                      <w:t xml:space="preserve">, </w:t>
+                    </w:r>
+                    <w:proofErr w:type="spellStart"/>
+                    <w:r>
+                      <w:rPr>
+                        <w:sz w:val="28"/>
+                        <w:szCs w:val="28"/>
+                      </w:rPr>
+                      <w:t>Taner</w:t>
+                    </w:r>
+                    <w:proofErr w:type="spellEnd"/>
+                    <w:r>
+                      <w:rPr>
+                        <w:sz w:val="28"/>
+                        <w:szCs w:val="28"/>
+                      </w:rPr>
+                      <w:t xml:space="preserve"> </w:t>
+                    </w:r>
+                    <w:proofErr w:type="spellStart"/>
+                    <w:r>
+                      <w:rPr>
+                        <w:sz w:val="28"/>
+                        <w:szCs w:val="28"/>
+                      </w:rPr>
+                      <w:t>Yiğit</w:t>
+                    </w:r>
+                    <w:proofErr w:type="spellEnd"/>
+                    <w:r>
+                      <w:rPr>
+                        <w:sz w:val="28"/>
+                        <w:szCs w:val="28"/>
+                      </w:rPr>
+                      <w:t xml:space="preserve">, </w:t>
+                    </w:r>
+                    <w:proofErr w:type="spellStart"/>
+                    <w:r>
+                      <w:rPr>
+                        <w:sz w:val="28"/>
+                        <w:szCs w:val="28"/>
+                      </w:rPr>
+                      <w:t>Tolga</w:t>
+                    </w:r>
+                    <w:proofErr w:type="spellEnd"/>
+                    <w:r>
+                      <w:rPr>
+                        <w:sz w:val="28"/>
+                        <w:szCs w:val="28"/>
+                      </w:rPr>
+                      <w:t xml:space="preserve"> Caner</w:t>
+                    </w:r>
                   </w:p>
                 </w:tc>
               </w:sdtContent>
@@ -216,7 +371,7 @@
           <w:r>
             <w:fldChar w:fldCharType="separate"/>
           </w:r>
-          <w:hyperlink w:anchor="_Toc470438715" w:history="1">
+          <w:hyperlink w:anchor="_Toc470448019" w:history="1">
             <w:r>
               <w:rPr>
                 <w:rStyle w:val="Hyperlink"/>
@@ -259,7 +414,7 @@
                 <w:noProof/>
                 <w:webHidden/>
               </w:rPr>
-              <w:instrText xml:space="preserve"> PAGEREF _Toc470438715 \h </w:instrText>
+              <w:instrText xml:space="preserve"> PAGEREF _Toc470448019 \h </w:instrText>
             </w:r>
             <w:r>
               <w:rPr>
@@ -304,7 +459,7 @@
               <w:szCs w:val="22"/>
             </w:rPr>
           </w:pPr>
-          <w:hyperlink w:anchor="_Toc470438716" w:history="1">
+          <w:hyperlink w:anchor="_Toc470448020" w:history="1">
             <w:r>
               <w:rPr>
                 <w:rStyle w:val="Hyperlink"/>
@@ -347,7 +502,7 @@
                 <w:noProof/>
                 <w:webHidden/>
               </w:rPr>
-              <w:instrText xml:space="preserve"> PAGEREF _Toc470438716 \h </w:instrText>
+              <w:instrText xml:space="preserve"> PAGEREF _Toc470448020 \h </w:instrText>
             </w:r>
             <w:r>
               <w:rPr>
@@ -392,7 +547,7 @@
               <w:szCs w:val="22"/>
             </w:rPr>
           </w:pPr>
-          <w:hyperlink w:anchor="_Toc470438717" w:history="1">
+          <w:hyperlink w:anchor="_Toc470448021" w:history="1">
             <w:r>
               <w:rPr>
                 <w:rStyle w:val="Hyperlink"/>
@@ -435,7 +590,7 @@
                 <w:noProof/>
                 <w:webHidden/>
               </w:rPr>
-              <w:instrText xml:space="preserve"> PAGEREF _Toc470438717 \h </w:instrText>
+              <w:instrText xml:space="preserve"> PAGEREF _Toc470448021 \h </w:instrText>
             </w:r>
             <w:r>
               <w:rPr>
@@ -480,7 +635,7 @@
               <w:szCs w:val="22"/>
             </w:rPr>
           </w:pPr>
-          <w:hyperlink w:anchor="_Toc470438718" w:history="1">
+          <w:hyperlink w:anchor="_Toc470448022" w:history="1">
             <w:r>
               <w:rPr>
                 <w:rStyle w:val="Hyperlink"/>
@@ -523,7 +678,7 @@
                 <w:noProof/>
                 <w:webHidden/>
               </w:rPr>
-              <w:instrText xml:space="preserve"> PAGEREF _Toc470438718 \h </w:instrText>
+              <w:instrText xml:space="preserve"> PAGEREF _Toc470448022 \h </w:instrText>
             </w:r>
             <w:r>
               <w:rPr>
@@ -568,7 +723,7 @@
               <w:szCs w:val="22"/>
             </w:rPr>
           </w:pPr>
-          <w:hyperlink w:anchor="_Toc470438719" w:history="1">
+          <w:hyperlink w:anchor="_Toc470448023" w:history="1">
             <w:r>
               <w:rPr>
                 <w:rStyle w:val="Hyperlink"/>
@@ -611,7 +766,7 @@
                 <w:noProof/>
                 <w:webHidden/>
               </w:rPr>
-              <w:instrText xml:space="preserve"> PAGEREF _Toc470438719 \h </w:instrText>
+              <w:instrText xml:space="preserve"> PAGEREF _Toc470448023 \h </w:instrText>
             </w:r>
             <w:r>
               <w:rPr>
@@ -656,7 +811,7 @@
               <w:szCs w:val="22"/>
             </w:rPr>
           </w:pPr>
-          <w:hyperlink w:anchor="_Toc470438720" w:history="1">
+          <w:hyperlink w:anchor="_Toc470448024" w:history="1">
             <w:r>
               <w:rPr>
                 <w:rStyle w:val="Hyperlink"/>
@@ -700,7 +855,7 @@
                 <w:noProof/>
                 <w:webHidden/>
               </w:rPr>
-              <w:instrText xml:space="preserve"> PAGEREF _Toc470438720 \h </w:instrText>
+              <w:instrText xml:space="preserve"> PAGEREF _Toc470448024 \h </w:instrText>
             </w:r>
             <w:r>
               <w:rPr>
@@ -745,7 +900,7 @@
               <w:szCs w:val="22"/>
             </w:rPr>
           </w:pPr>
-          <w:hyperlink w:anchor="_Toc470438721" w:history="1">
+          <w:hyperlink w:anchor="_Toc470448025" w:history="1">
             <w:r>
               <w:rPr>
                 <w:rStyle w:val="Hyperlink"/>
@@ -789,7 +944,7 @@
                 <w:noProof/>
                 <w:webHidden/>
               </w:rPr>
-              <w:instrText xml:space="preserve"> PAGEREF _Toc470438721 \h </w:instrText>
+              <w:instrText xml:space="preserve"> PAGEREF _Toc470448025 \h </w:instrText>
             </w:r>
             <w:r>
               <w:rPr>
@@ -834,7 +989,7 @@
               <w:szCs w:val="22"/>
             </w:rPr>
           </w:pPr>
-          <w:hyperlink w:anchor="_Toc470438722" w:history="1">
+          <w:hyperlink w:anchor="_Toc470448026" w:history="1">
             <w:r>
               <w:rPr>
                 <w:rStyle w:val="Hyperlink"/>
@@ -877,7 +1032,95 @@
                 <w:noProof/>
                 <w:webHidden/>
               </w:rPr>
-              <w:instrText xml:space="preserve"> PAGEREF _Toc470438722 \h </w:instrText>
+              <w:instrText xml:space="preserve"> PAGEREF _Toc470448026 \h </w:instrText>
+            </w:r>
+            <w:r>
+              <w:rPr>
+                <w:noProof/>
+                <w:webHidden/>
+              </w:rPr>
+            </w:r>
+            <w:r>
+              <w:rPr>
+                <w:noProof/>
+                <w:webHidden/>
+              </w:rPr>
+              <w:fldChar w:fldCharType="separate"/>
+            </w:r>
+            <w:r>
+              <w:rPr>
+                <w:noProof/>
+                <w:webHidden/>
+              </w:rPr>
+              <w:t>4</w:t>
+            </w:r>
+            <w:r>
+              <w:rPr>
+                <w:noProof/>
+                <w:webHidden/>
+              </w:rPr>
+              <w:fldChar w:fldCharType="end"/>
+            </w:r>
+          </w:hyperlink>
+        </w:p>
+        <w:p>
+          <w:pPr>
+            <w:pStyle w:val="TOC2"/>
+            <w:tabs>
+              <w:tab w:val="left" w:pos="880"/>
+              <w:tab w:val="right" w:leader="dot" w:pos="9350"/>
+            </w:tabs>
+            <w:rPr>
+              <w:rFonts w:eastAsiaTheme="minorEastAsia"/>
+              <w:noProof/>
+              <w:sz w:val="22"/>
+              <w:szCs w:val="22"/>
+            </w:rPr>
+          </w:pPr>
+          <w:hyperlink w:anchor="_Toc470448027" w:history="1">
+            <w:r>
+              <w:rPr>
+                <w:rStyle w:val="Hyperlink"/>
+                <w:noProof/>
+              </w:rPr>
+              <w:t>3.2</w:t>
+            </w:r>
+            <w:r>
+              <w:rPr>
+                <w:rFonts w:eastAsiaTheme="minorEastAsia"/>
+                <w:noProof/>
+                <w:sz w:val="22"/>
+                <w:szCs w:val="22"/>
+              </w:rPr>
+              <w:tab/>
+            </w:r>
+            <w:r>
+              <w:rPr>
+                <w:rStyle w:val="Hyperlink"/>
+                <w:noProof/>
+              </w:rPr>
+              <w:t>Authentication</w:t>
+            </w:r>
+            <w:r>
+              <w:rPr>
+                <w:noProof/>
+                <w:webHidden/>
+              </w:rPr>
+              <w:tab/>
+            </w:r>
+            <w:r>
+              <w:rPr>
+                <w:noProof/>
+                <w:webHidden/>
+              </w:rPr>
+              <w:fldChar w:fldCharType="begin"/>
+            </w:r>
+            <w:r>
+              <w:rPr>
+                <w:noProof/>
+                <w:webHidden/>
+              </w:rPr>
+              <w:instrText xml:space="preserve"> PAGEREF _Toc470448027 \h </w:instrText>
             </w:r>
             <w:r>
               <w:rPr>
@@ -922,13 +1165,13 @@
               <w:szCs w:val="22"/>
             </w:rPr>
           </w:pPr>
-          <w:hyperlink w:anchor="_Toc470438723" w:history="1">
+          <w:hyperlink w:anchor="_Toc470448028" w:history="1">
             <w:r>
               <w:rPr>
                 <w:rStyle w:val="Hyperlink"/>
                 <w:noProof/>
               </w:rPr>
-              <w:t>3.1.6</w:t>
+              <w:t>3.2.1</w:t>
             </w:r>
             <w:r>
               <w:rPr>
@@ -965,7 +1208,7 @@
                 <w:noProof/>
                 <w:webHidden/>
               </w:rPr>
-              <w:instrText xml:space="preserve"> PAGEREF _Toc470438723 \h </w:instrText>
+              <w:instrText xml:space="preserve"> PAGEREF _Toc470448028 \h </w:instrText>
             </w:r>
             <w:r>
               <w:rPr>
@@ -1010,13 +1253,13 @@
               <w:szCs w:val="22"/>
             </w:rPr>
           </w:pPr>
-          <w:hyperlink w:anchor="_Toc470438724" w:history="1">
+          <w:hyperlink w:anchor="_Toc470448029" w:history="1">
             <w:r>
               <w:rPr>
                 <w:rStyle w:val="Hyperlink"/>
                 <w:noProof/>
               </w:rPr>
-              <w:t>3.1.7</w:t>
+              <w:t>3.2.2</w:t>
             </w:r>
             <w:r>
               <w:rPr>
@@ -1053,7 +1296,7 @@
                 <w:noProof/>
                 <w:webHidden/>
               </w:rPr>
-              <w:instrText xml:space="preserve"> PAGEREF _Toc470438724 \h </w:instrText>
+              <w:instrText xml:space="preserve"> PAGEREF _Toc470448029 \h </w:instrText>
             </w:r>
             <w:r>
               <w:rPr>
@@ -1098,13 +1341,13 @@
               <w:szCs w:val="22"/>
             </w:rPr>
           </w:pPr>
-          <w:hyperlink w:anchor="_Toc470438725" w:history="1">
+          <w:hyperlink w:anchor="_Toc470448030" w:history="1">
             <w:r>
               <w:rPr>
                 <w:rStyle w:val="Hyperlink"/>
                 <w:noProof/>
               </w:rPr>
-              <w:t>3.1.8</w:t>
+              <w:t>3.2.3</w:t>
             </w:r>
             <w:r>
               <w:rPr>
@@ -1141,7 +1384,7 @@
                 <w:noProof/>
                 <w:webHidden/>
               </w:rPr>
-              <w:instrText xml:space="preserve"> PAGEREF _Toc470438725 \h </w:instrText>
+              <w:instrText xml:space="preserve"> PAGEREF _Toc470448030 \h </w:instrText>
             </w:r>
             <w:r>
               <w:rPr>
@@ -1186,13 +1429,13 @@
               <w:szCs w:val="22"/>
             </w:rPr>
           </w:pPr>
-          <w:hyperlink w:anchor="_Toc470438726" w:history="1">
+          <w:hyperlink w:anchor="_Toc470448031" w:history="1">
             <w:r>
               <w:rPr>
                 <w:rStyle w:val="Hyperlink"/>
                 <w:noProof/>
               </w:rPr>
-              <w:t>3.1.9</w:t>
+              <w:t>3.2.4</w:t>
             </w:r>
             <w:r>
               <w:rPr>
@@ -1229,7 +1472,7 @@
                 <w:noProof/>
                 <w:webHidden/>
               </w:rPr>
-              <w:instrText xml:space="preserve"> PAGEREF _Toc470438726 \h </w:instrText>
+              <w:instrText xml:space="preserve"> PAGEREF _Toc470448031 \h </w:instrText>
             </w:r>
             <w:r>
               <w:rPr>
@@ -1274,13 +1517,13 @@
               <w:szCs w:val="22"/>
             </w:rPr>
           </w:pPr>
-          <w:hyperlink w:anchor="_Toc470438727" w:history="1">
+          <w:hyperlink w:anchor="_Toc470448032" w:history="1">
             <w:r>
               <w:rPr>
                 <w:rStyle w:val="Hyperlink"/>
                 <w:noProof/>
               </w:rPr>
-              <w:t>3.1.10</w:t>
+              <w:t>3.2.5</w:t>
             </w:r>
             <w:r>
               <w:rPr>
@@ -1317,7 +1560,7 @@
                 <w:noProof/>
                 <w:webHidden/>
               </w:rPr>
-              <w:instrText xml:space="preserve"> PAGEREF _Toc470438727 \h </w:instrText>
+              <w:instrText xml:space="preserve"> PAGEREF _Toc470448032 \h </w:instrText>
             </w:r>
             <w:r>
               <w:rPr>
@@ -1362,13 +1605,13 @@
               <w:szCs w:val="22"/>
             </w:rPr>
           </w:pPr>
-          <w:hyperlink w:anchor="_Toc470438728" w:history="1">
+          <w:hyperlink w:anchor="_Toc470448033" w:history="1">
             <w:r>
               <w:rPr>
                 <w:rStyle w:val="Hyperlink"/>
                 <w:noProof/>
               </w:rPr>
-              <w:t>3.1.11</w:t>
+              <w:t>3.2.6</w:t>
             </w:r>
             <w:r>
               <w:rPr>
@@ -1405,7 +1648,7 @@
                 <w:noProof/>
                 <w:webHidden/>
               </w:rPr>
-              <w:instrText xml:space="preserve"> PAGEREF _Toc470438728 \h </w:instrText>
+              <w:instrText xml:space="preserve"> PAGEREF _Toc470448033 \h </w:instrText>
             </w:r>
             <w:r>
               <w:rPr>
@@ -1450,13 +1693,13 @@
               <w:szCs w:val="22"/>
             </w:rPr>
           </w:pPr>
-          <w:hyperlink w:anchor="_Toc470438729" w:history="1">
+          <w:hyperlink w:anchor="_Toc470448034" w:history="1">
             <w:r>
               <w:rPr>
                 <w:rStyle w:val="Hyperlink"/>
                 <w:noProof/>
               </w:rPr>
-              <w:t>3.1.12</w:t>
+              <w:t>3.2.7</w:t>
             </w:r>
             <w:r>
               <w:rPr>
@@ -1493,7 +1736,7 @@
                 <w:noProof/>
                 <w:webHidden/>
               </w:rPr>
-              <w:instrText xml:space="preserve"> PAGEREF _Toc470438729 \h </w:instrText>
+              <w:instrText xml:space="preserve"> PAGEREF _Toc470448034 \h </w:instrText>
             </w:r>
             <w:r>
               <w:rPr>
@@ -1538,13 +1781,13 @@
               <w:szCs w:val="22"/>
             </w:rPr>
           </w:pPr>
-          <w:hyperlink w:anchor="_Toc470438730" w:history="1">
+          <w:hyperlink w:anchor="_Toc470448035" w:history="1">
             <w:r>
               <w:rPr>
                 <w:rStyle w:val="Hyperlink"/>
                 <w:noProof/>
               </w:rPr>
-              <w:t>3.1.13</w:t>
+              <w:t>3.2.8</w:t>
             </w:r>
             <w:r>
               <w:rPr>
@@ -1581,7 +1824,7 @@
                 <w:noProof/>
                 <w:webHidden/>
               </w:rPr>
-              <w:instrText xml:space="preserve"> PAGEREF _Toc470438730 \h </w:instrText>
+              <w:instrText xml:space="preserve"> PAGEREF _Toc470448035 \h </w:instrText>
             </w:r>
             <w:r>
               <w:rPr>
@@ -1626,13 +1869,13 @@
               <w:szCs w:val="22"/>
             </w:rPr>
           </w:pPr>
-          <w:hyperlink w:anchor="_Toc470438731" w:history="1">
+          <w:hyperlink w:anchor="_Toc470448036" w:history="1">
             <w:r>
               <w:rPr>
                 <w:rStyle w:val="Hyperlink"/>
                 <w:noProof/>
               </w:rPr>
-              <w:t>3.1.14</w:t>
+              <w:t>3.2.9</w:t>
             </w:r>
             <w:r>
               <w:rPr>
@@ -1669,7 +1912,7 @@
                 <w:noProof/>
                 <w:webHidden/>
               </w:rPr>
-              <w:instrText xml:space="preserve"> PAGEREF _Toc470438731 \h </w:instrText>
+              <w:instrText xml:space="preserve"> PAGEREF _Toc470448036 \h </w:instrText>
             </w:r>
             <w:r>
               <w:rPr>
@@ -1714,13 +1957,13 @@
               <w:szCs w:val="22"/>
             </w:rPr>
           </w:pPr>
-          <w:hyperlink w:anchor="_Toc470438732" w:history="1">
+          <w:hyperlink w:anchor="_Toc470448037" w:history="1">
             <w:r>
               <w:rPr>
                 <w:rStyle w:val="Hyperlink"/>
                 <w:noProof/>
               </w:rPr>
-              <w:t>3.1.15</w:t>
+              <w:t>3.2.10</w:t>
             </w:r>
             <w:r>
               <w:rPr>
@@ -1757,7 +2000,7 @@
                 <w:noProof/>
                 <w:webHidden/>
               </w:rPr>
-              <w:instrText xml:space="preserve"> PAGEREF _Toc470438732 \h </w:instrText>
+              <w:instrText xml:space="preserve"> PAGEREF _Toc470448037 \h </w:instrText>
             </w:r>
             <w:r>
               <w:rPr>
@@ -1802,13 +2045,13 @@
               <w:szCs w:val="22"/>
             </w:rPr>
           </w:pPr>
-          <w:hyperlink w:anchor="_Toc470438733" w:history="1">
+          <w:hyperlink w:anchor="_Toc470448038" w:history="1">
             <w:r>
               <w:rPr>
                 <w:rStyle w:val="Hyperlink"/>
                 <w:noProof/>
               </w:rPr>
-              <w:t>3.1.16</w:t>
+              <w:t>3.2.11</w:t>
             </w:r>
             <w:r>
               <w:rPr>
@@ -1845,7 +2088,7 @@
                 <w:noProof/>
                 <w:webHidden/>
               </w:rPr>
-              <w:instrText xml:space="preserve"> PAGEREF _Toc470438733 \h </w:instrText>
+              <w:instrText xml:space="preserve"> PAGEREF _Toc470448038 \h </w:instrText>
             </w:r>
             <w:r>
               <w:rPr>
@@ -1890,13 +2133,13 @@
               <w:szCs w:val="22"/>
             </w:rPr>
           </w:pPr>
-          <w:hyperlink w:anchor="_Toc470438734" w:history="1">
+          <w:hyperlink w:anchor="_Toc470448039" w:history="1">
             <w:r>
               <w:rPr>
                 <w:rStyle w:val="Hyperlink"/>
                 <w:noProof/>
               </w:rPr>
-              <w:t>3.1.17</w:t>
+              <w:t>3.2.12</w:t>
             </w:r>
             <w:r>
               <w:rPr>
@@ -1933,7 +2176,7 @@
                 <w:noProof/>
                 <w:webHidden/>
               </w:rPr>
-              <w:instrText xml:space="preserve"> PAGEREF _Toc470438734 \h </w:instrText>
+              <w:instrText xml:space="preserve"> PAGEREF _Toc470448039 \h </w:instrText>
             </w:r>
             <w:r>
               <w:rPr>
@@ -1978,13 +2221,13 @@
               <w:szCs w:val="22"/>
             </w:rPr>
           </w:pPr>
-          <w:hyperlink w:anchor="_Toc470438735" w:history="1">
+          <w:hyperlink w:anchor="_Toc470448040" w:history="1">
             <w:r>
               <w:rPr>
                 <w:rStyle w:val="Hyperlink"/>
                 <w:noProof/>
               </w:rPr>
-              <w:t>3.1.18</w:t>
+              <w:t>3.2.13</w:t>
             </w:r>
             <w:r>
               <w:rPr>
@@ -2021,7 +2264,7 @@
                 <w:noProof/>
                 <w:webHidden/>
               </w:rPr>
-              <w:instrText xml:space="preserve"> PAGEREF _Toc470438735 \h </w:instrText>
+              <w:instrText xml:space="preserve"> PAGEREF _Toc470448040 \h </w:instrText>
             </w:r>
             <w:r>
               <w:rPr>
@@ -2066,13 +2309,13 @@
               <w:szCs w:val="22"/>
             </w:rPr>
           </w:pPr>
-          <w:hyperlink w:anchor="_Toc470438736" w:history="1">
+          <w:hyperlink w:anchor="_Toc470448041" w:history="1">
             <w:r>
               <w:rPr>
                 <w:rStyle w:val="Hyperlink"/>
                 <w:noProof/>
               </w:rPr>
-              <w:t>3.1.19</w:t>
+              <w:t>3.2.14</w:t>
             </w:r>
             <w:r>
               <w:rPr>
@@ -2109,7 +2352,7 @@
                 <w:noProof/>
                 <w:webHidden/>
               </w:rPr>
-              <w:instrText xml:space="preserve"> PAGEREF _Toc470438736 \h </w:instrText>
+              <w:instrText xml:space="preserve"> PAGEREF _Toc470448041 \h </w:instrText>
             </w:r>
             <w:r>
               <w:rPr>
@@ -2154,7 +2397,7 @@
               <w:szCs w:val="22"/>
             </w:rPr>
           </w:pPr>
-          <w:hyperlink w:anchor="_Toc470438737" w:history="1">
+          <w:hyperlink w:anchor="_Toc470448042" w:history="1">
             <w:r>
               <w:rPr>
                 <w:rStyle w:val="Hyperlink"/>
@@ -2197,7 +2440,7 @@
                 <w:noProof/>
                 <w:webHidden/>
               </w:rPr>
-              <w:instrText xml:space="preserve"> PAGEREF _Toc470438737 \h </w:instrText>
+              <w:instrText xml:space="preserve"> PAGEREF _Toc470448042 \h </w:instrText>
             </w:r>
             <w:r>
               <w:rPr>
@@ -2242,7 +2485,7 @@
               <w:szCs w:val="22"/>
             </w:rPr>
           </w:pPr>
-          <w:hyperlink w:anchor="_Toc470438738" w:history="1">
+          <w:hyperlink w:anchor="_Toc470448043" w:history="1">
             <w:r>
               <w:rPr>
                 <w:rStyle w:val="Hyperlink"/>
@@ -2286,7 +2529,7 @@
                 <w:noProof/>
                 <w:webHidden/>
               </w:rPr>
-              <w:instrText xml:space="preserve"> PAGEREF _Toc470438738 \h </w:instrText>
+              <w:instrText xml:space="preserve"> PAGEREF _Toc470448043 \h </w:instrText>
             </w:r>
             <w:r>
               <w:rPr>
@@ -2331,7 +2574,7 @@
               <w:szCs w:val="22"/>
             </w:rPr>
           </w:pPr>
-          <w:hyperlink w:anchor="_Toc470438739" w:history="1">
+          <w:hyperlink w:anchor="_Toc470448044" w:history="1">
             <w:r>
               <w:rPr>
                 <w:rStyle w:val="Hyperlink"/>
@@ -2375,7 +2618,7 @@
                 <w:noProof/>
                 <w:webHidden/>
               </w:rPr>
-              <w:instrText xml:space="preserve"> PAGEREF _Toc470438739 \h </w:instrText>
+              <w:instrText xml:space="preserve"> PAGEREF _Toc470448044 \h </w:instrText>
             </w:r>
             <w:r>
               <w:rPr>
@@ -2420,7 +2663,7 @@
               <w:szCs w:val="22"/>
             </w:rPr>
           </w:pPr>
-          <w:hyperlink w:anchor="_Toc470438740" w:history="1">
+          <w:hyperlink w:anchor="_Toc470448045" w:history="1">
             <w:r>
               <w:rPr>
                 <w:rStyle w:val="Hyperlink"/>
@@ -2464,7 +2707,7 @@
                 <w:noProof/>
                 <w:webHidden/>
               </w:rPr>
-              <w:instrText xml:space="preserve"> PAGEREF _Toc470438740 \h </w:instrText>
+              <w:instrText xml:space="preserve"> PAGEREF _Toc470448045 \h </w:instrText>
             </w:r>
             <w:r>
               <w:rPr>
@@ -2509,7 +2752,7 @@
               <w:szCs w:val="22"/>
             </w:rPr>
           </w:pPr>
-          <w:hyperlink w:anchor="_Toc470438741" w:history="1">
+          <w:hyperlink w:anchor="_Toc470448046" w:history="1">
             <w:r>
               <w:rPr>
                 <w:rStyle w:val="Hyperlink"/>
@@ -2552,7 +2795,7 @@
                 <w:noProof/>
                 <w:webHidden/>
               </w:rPr>
-              <w:instrText xml:space="preserve"> PAGEREF _Toc470438741 \h </w:instrText>
+              <w:instrText xml:space="preserve"> PAGEREF _Toc470448046 \h </w:instrText>
             </w:r>
             <w:r>
               <w:rPr>
@@ -2597,7 +2840,7 @@
               <w:szCs w:val="22"/>
             </w:rPr>
           </w:pPr>
-          <w:hyperlink w:anchor="_Toc470438742" w:history="1">
+          <w:hyperlink w:anchor="_Toc470448047" w:history="1">
             <w:r>
               <w:rPr>
                 <w:rStyle w:val="Hyperlink"/>
@@ -2640,7 +2883,7 @@
                 <w:noProof/>
                 <w:webHidden/>
               </w:rPr>
-              <w:instrText xml:space="preserve"> PAGEREF _Toc470438742 \h </w:instrText>
+              <w:instrText xml:space="preserve"> PAGEREF _Toc470448047 \h </w:instrText>
             </w:r>
             <w:r>
               <w:rPr>
@@ -2685,7 +2928,7 @@
               <w:szCs w:val="22"/>
             </w:rPr>
           </w:pPr>
-          <w:hyperlink w:anchor="_Toc470438743" w:history="1">
+          <w:hyperlink w:anchor="_Toc470448048" w:history="1">
             <w:r>
               <w:rPr>
                 <w:rStyle w:val="Hyperlink"/>
@@ -2728,7 +2971,7 @@
                 <w:noProof/>
                 <w:webHidden/>
               </w:rPr>
-              <w:instrText xml:space="preserve"> PAGEREF _Toc470438743 \h </w:instrText>
+              <w:instrText xml:space="preserve"> PAGEREF _Toc470448048 \h </w:instrText>
             </w:r>
             <w:r>
               <w:rPr>
@@ -2773,7 +3016,7 @@
               <w:szCs w:val="22"/>
             </w:rPr>
           </w:pPr>
-          <w:hyperlink w:anchor="_Toc470438744" w:history="1">
+          <w:hyperlink w:anchor="_Toc470448049" w:history="1">
             <w:r>
               <w:rPr>
                 <w:rStyle w:val="Hyperlink"/>
@@ -2816,7 +3059,7 @@
                 <w:noProof/>
                 <w:webHidden/>
               </w:rPr>
-              <w:instrText xml:space="preserve"> PAGEREF _Toc470438744 \h </w:instrText>
+              <w:instrText xml:space="preserve"> PAGEREF _Toc470448049 \h </w:instrText>
             </w:r>
             <w:r>
               <w:rPr>
@@ -2861,7 +3104,7 @@
               <w:szCs w:val="22"/>
             </w:rPr>
           </w:pPr>
-          <w:hyperlink w:anchor="_Toc470438745" w:history="1">
+          <w:hyperlink w:anchor="_Toc470448050" w:history="1">
             <w:r>
               <w:rPr>
                 <w:rStyle w:val="Hyperlink"/>
@@ -2904,7 +3147,7 @@
                 <w:noProof/>
                 <w:webHidden/>
               </w:rPr>
-              <w:instrText xml:space="preserve"> PAGEREF _Toc470438745 \h </w:instrText>
+              <w:instrText xml:space="preserve"> PAGEREF _Toc470448050 \h </w:instrText>
             </w:r>
             <w:r>
               <w:rPr>
@@ -2949,7 +3192,7 @@
               <w:szCs w:val="22"/>
             </w:rPr>
           </w:pPr>
-          <w:hyperlink w:anchor="_Toc470438746" w:history="1">
+          <w:hyperlink w:anchor="_Toc470448051" w:history="1">
             <w:r>
               <w:rPr>
                 <w:rStyle w:val="Hyperlink"/>
@@ -2992,7 +3235,7 @@
                 <w:noProof/>
                 <w:webHidden/>
               </w:rPr>
-              <w:instrText xml:space="preserve"> PAGEREF _Toc470438746 \h </w:instrText>
+              <w:instrText xml:space="preserve"> PAGEREF _Toc470448051 \h </w:instrText>
             </w:r>
             <w:r>
               <w:rPr>
@@ -3037,7 +3280,7 @@
               <w:szCs w:val="22"/>
             </w:rPr>
           </w:pPr>
-          <w:hyperlink w:anchor="_Toc470438747" w:history="1">
+          <w:hyperlink w:anchor="_Toc470448052" w:history="1">
             <w:r>
               <w:rPr>
                 <w:rStyle w:val="Hyperlink"/>
@@ -3080,7 +3323,7 @@
                 <w:noProof/>
                 <w:webHidden/>
               </w:rPr>
-              <w:instrText xml:space="preserve"> PAGEREF _Toc470438747 \h </w:instrText>
+              <w:instrText xml:space="preserve"> PAGEREF _Toc470448052 \h </w:instrText>
             </w:r>
             <w:r>
               <w:rPr>
@@ -3125,7 +3368,7 @@
               <w:szCs w:val="22"/>
             </w:rPr>
           </w:pPr>
-          <w:hyperlink w:anchor="_Toc470438748" w:history="1">
+          <w:hyperlink w:anchor="_Toc470448053" w:history="1">
             <w:r>
               <w:rPr>
                 <w:rStyle w:val="Hyperlink"/>
@@ -3168,7 +3411,7 @@
                 <w:noProof/>
                 <w:webHidden/>
               </w:rPr>
-              <w:instrText xml:space="preserve"> PAGEREF _Toc470438748 \h </w:instrText>
+              <w:instrText xml:space="preserve"> PAGEREF _Toc470448053 \h </w:instrText>
             </w:r>
             <w:r>
               <w:rPr>
@@ -3213,7 +3456,7 @@
               <w:szCs w:val="22"/>
             </w:rPr>
           </w:pPr>
-          <w:hyperlink w:anchor="_Toc470438749" w:history="1">
+          <w:hyperlink w:anchor="_Toc470448054" w:history="1">
             <w:r>
               <w:rPr>
                 <w:rStyle w:val="Hyperlink"/>
@@ -3257,7 +3500,7 @@
                 <w:noProof/>
                 <w:webHidden/>
               </w:rPr>
-              <w:instrText xml:space="preserve"> PAGEREF _Toc470438749 \h </w:instrText>
+              <w:instrText xml:space="preserve"> PAGEREF _Toc470448054 \h </w:instrText>
             </w:r>
             <w:r>
               <w:rPr>
@@ -3302,7 +3545,7 @@
               <w:szCs w:val="22"/>
             </w:rPr>
           </w:pPr>
-          <w:hyperlink w:anchor="_Toc470438750" w:history="1">
+          <w:hyperlink w:anchor="_Toc470448055" w:history="1">
             <w:r>
               <w:rPr>
                 <w:rStyle w:val="Hyperlink"/>
@@ -3345,7 +3588,7 @@
                 <w:noProof/>
                 <w:webHidden/>
               </w:rPr>
-              <w:instrText xml:space="preserve"> PAGEREF _Toc470438750 \h </w:instrText>
+              <w:instrText xml:space="preserve"> PAGEREF _Toc470448055 \h </w:instrText>
             </w:r>
             <w:r>
               <w:rPr>
@@ -3390,7 +3633,7 @@
               <w:szCs w:val="22"/>
             </w:rPr>
           </w:pPr>
-          <w:hyperlink w:anchor="_Toc470438751" w:history="1">
+          <w:hyperlink w:anchor="_Toc470448056" w:history="1">
             <w:r>
               <w:rPr>
                 <w:rStyle w:val="Hyperlink"/>
@@ -3433,7 +3676,7 @@
                 <w:noProof/>
                 <w:webHidden/>
               </w:rPr>
-              <w:instrText xml:space="preserve"> PAGEREF _Toc470438751 \h </w:instrText>
+              <w:instrText xml:space="preserve"> PAGEREF _Toc470448056 \h </w:instrText>
             </w:r>
             <w:r>
               <w:rPr>
@@ -3478,7 +3721,7 @@
               <w:szCs w:val="22"/>
             </w:rPr>
           </w:pPr>
-          <w:hyperlink w:anchor="_Toc470438752" w:history="1">
+          <w:hyperlink w:anchor="_Toc470448057" w:history="1">
             <w:r>
               <w:rPr>
                 <w:rStyle w:val="Hyperlink"/>
@@ -3521,7 +3764,7 @@
                 <w:noProof/>
                 <w:webHidden/>
               </w:rPr>
-              <w:instrText xml:space="preserve"> PAGEREF _Toc470438752 \h </w:instrText>
+              <w:instrText xml:space="preserve"> PAGEREF _Toc470448057 \h </w:instrText>
             </w:r>
             <w:r>
               <w:rPr>
@@ -3566,7 +3809,7 @@
               <w:szCs w:val="22"/>
             </w:rPr>
           </w:pPr>
-          <w:hyperlink w:anchor="_Toc470438753" w:history="1">
+          <w:hyperlink w:anchor="_Toc470448058" w:history="1">
             <w:r>
               <w:rPr>
                 <w:rStyle w:val="Hyperlink"/>
@@ -3609,7 +3852,7 @@
                 <w:noProof/>
                 <w:webHidden/>
               </w:rPr>
-              <w:instrText xml:space="preserve"> PAGEREF _Toc470438753 \h </w:instrText>
+              <w:instrText xml:space="preserve"> PAGEREF _Toc470448058 \h </w:instrText>
             </w:r>
             <w:r>
               <w:rPr>
@@ -3654,7 +3897,7 @@
               <w:szCs w:val="22"/>
             </w:rPr>
           </w:pPr>
-          <w:hyperlink w:anchor="_Toc470438754" w:history="1">
+          <w:hyperlink w:anchor="_Toc470448059" w:history="1">
             <w:r>
               <w:rPr>
                 <w:rStyle w:val="Hyperlink"/>
@@ -3676,7 +3919,21 @@
                 <w:rStyle w:val="Hyperlink"/>
                 <w:noProof/>
               </w:rPr>
-              <w:t>Create Annotation Sequence Diagram</w:t>
+              <w:t>Create Annotation Se</w:t>
+            </w:r>
+            <w:r>
+              <w:rPr>
+                <w:rStyle w:val="Hyperlink"/>
+                <w:noProof/>
+              </w:rPr>
+              <w:t>q</w:t>
+            </w:r>
+            <w:r>
+              <w:rPr>
+                <w:rStyle w:val="Hyperlink"/>
+                <w:noProof/>
+              </w:rPr>
+              <w:t>uence Diagram</w:t>
             </w:r>
             <w:r>
               <w:rPr>
@@ -3697,7 +3954,7 @@
                 <w:noProof/>
                 <w:webHidden/>
               </w:rPr>
-              <w:instrText xml:space="preserve"> PAGEREF _Toc470438754 \h </w:instrText>
+              <w:instrText xml:space="preserve"> PAGEREF _Toc470448059 \h </w:instrText>
             </w:r>
             <w:r>
               <w:rPr>
@@ -3742,7 +3999,7 @@
               <w:szCs w:val="22"/>
             </w:rPr>
           </w:pPr>
-          <w:hyperlink w:anchor="_Toc470438755" w:history="1">
+          <w:hyperlink w:anchor="_Toc470448060" w:history="1">
             <w:r>
               <w:rPr>
                 <w:rStyle w:val="Hyperlink"/>
@@ -3785,7 +4042,7 @@
                 <w:noProof/>
                 <w:webHidden/>
               </w:rPr>
-              <w:instrText xml:space="preserve"> PAGEREF _Toc470438755 \h </w:instrText>
+              <w:instrText xml:space="preserve"> PAGEREF _Toc470448060 \h </w:instrText>
             </w:r>
             <w:r>
               <w:rPr>
@@ -3830,7 +4087,7 @@
               <w:szCs w:val="22"/>
             </w:rPr>
           </w:pPr>
-          <w:hyperlink w:anchor="_Toc470438756" w:history="1">
+          <w:hyperlink w:anchor="_Toc470448061" w:history="1">
             <w:r>
               <w:rPr>
                 <w:rStyle w:val="Hyperlink"/>
@@ -3873,7 +4130,7 @@
                 <w:noProof/>
                 <w:webHidden/>
               </w:rPr>
-              <w:instrText xml:space="preserve"> PAGEREF _Toc470438756 \h </w:instrText>
+              <w:instrText xml:space="preserve"> PAGEREF _Toc470448061 \h </w:instrText>
             </w:r>
             <w:r>
               <w:rPr>
@@ -3918,7 +4175,7 @@
               <w:szCs w:val="22"/>
             </w:rPr>
           </w:pPr>
-          <w:hyperlink w:anchor="_Toc470438757" w:history="1">
+          <w:hyperlink w:anchor="_Toc470448062" w:history="1">
             <w:r>
               <w:rPr>
                 <w:rStyle w:val="Hyperlink"/>
@@ -3940,7 +4197,7 @@
                 <w:rStyle w:val="Hyperlink"/>
                 <w:noProof/>
               </w:rPr>
-              <w:t>Features and User Guide</w:t>
+              <w:t>High-Level Architecture</w:t>
             </w:r>
             <w:r>
               <w:rPr>
@@ -3961,7 +4218,7 @@
                 <w:noProof/>
                 <w:webHidden/>
               </w:rPr>
-              <w:instrText xml:space="preserve"> PAGEREF _Toc470438757 \h </w:instrText>
+              <w:instrText xml:space="preserve"> PAGEREF _Toc470448062 \h </w:instrText>
             </w:r>
             <w:r>
               <w:rPr>
@@ -4006,7 +4263,7 @@
               <w:szCs w:val="22"/>
             </w:rPr>
           </w:pPr>
-          <w:hyperlink w:anchor="_Toc470438758" w:history="1">
+          <w:hyperlink w:anchor="_Toc470448063" w:history="1">
             <w:r>
               <w:rPr>
                 <w:rStyle w:val="Hyperlink"/>
@@ -4028,6 +4285,94 @@
                 <w:rStyle w:val="Hyperlink"/>
                 <w:noProof/>
               </w:rPr>
+              <w:t>Features and User Guide</w:t>
+            </w:r>
+            <w:r>
+              <w:rPr>
+                <w:noProof/>
+                <w:webHidden/>
+              </w:rPr>
+              <w:tab/>
+            </w:r>
+            <w:r>
+              <w:rPr>
+                <w:noProof/>
+                <w:webHidden/>
+              </w:rPr>
+              <w:fldChar w:fldCharType="begin"/>
+            </w:r>
+            <w:r>
+              <w:rPr>
+                <w:noProof/>
+                <w:webHidden/>
+              </w:rPr>
+              <w:instrText xml:space="preserve"> PAGEREF _Toc470448063 \h </w:instrText>
+            </w:r>
+            <w:r>
+              <w:rPr>
+                <w:noProof/>
+                <w:webHidden/>
+              </w:rPr>
+            </w:r>
+            <w:r>
+              <w:rPr>
+                <w:noProof/>
+                <w:webHidden/>
+              </w:rPr>
+              <w:fldChar w:fldCharType="separate"/>
+            </w:r>
+            <w:r>
+              <w:rPr>
+                <w:noProof/>
+                <w:webHidden/>
+              </w:rPr>
+              <w:t>19</w:t>
+            </w:r>
+            <w:r>
+              <w:rPr>
+                <w:noProof/>
+                <w:webHidden/>
+              </w:rPr>
+              <w:fldChar w:fldCharType="end"/>
+            </w:r>
+          </w:hyperlink>
+        </w:p>
+        <w:p>
+          <w:pPr>
+            <w:pStyle w:val="TOC1"/>
+            <w:tabs>
+              <w:tab w:val="left" w:pos="480"/>
+              <w:tab w:val="right" w:leader="dot" w:pos="9350"/>
+            </w:tabs>
+            <w:rPr>
+              <w:rFonts w:eastAsiaTheme="minorEastAsia"/>
+              <w:noProof/>
+              <w:sz w:val="22"/>
+              <w:szCs w:val="22"/>
+            </w:rPr>
+          </w:pPr>
+          <w:hyperlink w:anchor="_Toc470448064" w:history="1">
+            <w:r>
+              <w:rPr>
+                <w:rStyle w:val="Hyperlink"/>
+                <w:noProof/>
+              </w:rPr>
+              <w:t>9</w:t>
+            </w:r>
+            <w:r>
+              <w:rPr>
+                <w:rFonts w:eastAsiaTheme="minorEastAsia"/>
+                <w:noProof/>
+                <w:sz w:val="22"/>
+                <w:szCs w:val="22"/>
+              </w:rPr>
+              <w:tab/>
+            </w:r>
+            <w:r>
+              <w:rPr>
+                <w:rStyle w:val="Hyperlink"/>
+                <w:noProof/>
+              </w:rPr>
               <w:t>Test Cases</w:t>
             </w:r>
             <w:r>
@@ -4049,7 +4394,7 @@
                 <w:noProof/>
                 <w:webHidden/>
               </w:rPr>
-              <w:instrText xml:space="preserve"> PAGEREF _Toc470438758 \h </w:instrText>
+              <w:instrText xml:space="preserve"> PAGEREF _Toc470448064 \h </w:instrText>
             </w:r>
             <w:r>
               <w:rPr>
@@ -4069,7 +4414,7 @@
                 <w:noProof/>
                 <w:webHidden/>
               </w:rPr>
-              <w:t>19</w:t>
+              <w:t>21</w:t>
             </w:r>
             <w:r>
               <w:rPr>
@@ -4097,7 +4442,7 @@
       <w:pPr>
         <w:pStyle w:val="Heading1"/>
       </w:pPr>
-      <w:bookmarkStart w:id="0" w:name="_Toc470438715"/>
+      <w:bookmarkStart w:id="0" w:name="_Toc470448019"/>
       <w:r>
         <w:lastRenderedPageBreak/>
         <w:t>Introduction</w:t>
@@ -4106,7 +4451,15 @@
     </w:p>
     <w:p>
       <w:r>
-        <w:t>This document provides information about our web annotation plug-in, CAT, for Mozilla Firefox web browser, as a SWE574 course project in Boğaziçi University. It provides details about the requirements, design diagrams, and project plan. It also in</w:t>
+        <w:t xml:space="preserve">This document provides information about our web annotation plug-in, CAT, for Mozilla Firefox web browser, as a SWE574 course project in </w:t>
+      </w:r>
+      <w:proofErr w:type="spellStart"/>
+      <w:r>
+        <w:t>Boğaziçi</w:t>
+      </w:r>
+      <w:proofErr w:type="spellEnd"/>
+      <w:r>
+        <w:t xml:space="preserve"> University. It provides details about the requirements, design diagrams, and project plan. It also in</w:t>
       </w:r>
       <w:r>
         <w:t>c</w:t>
@@ -4129,7 +4482,7 @@
       <w:pPr>
         <w:pStyle w:val="Heading1"/>
       </w:pPr>
-      <w:bookmarkStart w:id="1" w:name="_Toc470438716"/>
+      <w:bookmarkStart w:id="1" w:name="_Toc470448020"/>
       <w:r>
         <w:t>Requirements</w:t>
       </w:r>
@@ -4137,14 +4490,22 @@
     </w:p>
     <w:p>
       <w:r>
-        <w:t>This part describes the requirements of CAT Plug-in. The requirements are categorized in terms of functionality, and prioritized by MoSCoW prioritization standards.</w:t>
+        <w:t xml:space="preserve">This part describes the requirements of CAT Plug-in. The requirements are categorized in terms of functionality, and prioritized by </w:t>
+      </w:r>
+      <w:proofErr w:type="spellStart"/>
+      <w:r>
+        <w:t>MoSCoW</w:t>
+      </w:r>
+      <w:proofErr w:type="spellEnd"/>
+      <w:r>
+        <w:t xml:space="preserve"> prioritization standards.</w:t>
       </w:r>
     </w:p>
     <w:p>
       <w:pPr>
         <w:pStyle w:val="Heading2"/>
       </w:pPr>
-      <w:bookmarkStart w:id="2" w:name="_Toc470438717"/>
+      <w:bookmarkStart w:id="2" w:name="_Toc470448021"/>
       <w:r>
         <w:t>Authentication</w:t>
       </w:r>
@@ -4154,7 +4515,7 @@
       <w:pPr>
         <w:pStyle w:val="Heading3"/>
       </w:pPr>
-      <w:bookmarkStart w:id="3" w:name="_Toc470438718"/>
+      <w:bookmarkStart w:id="3" w:name="_Toc470448022"/>
       <w:r>
         <w:t>Sign in using credentials</w:t>
       </w:r>
@@ -4169,7 +4530,7 @@
       <w:pPr>
         <w:pStyle w:val="Heading3"/>
       </w:pPr>
-      <w:bookmarkStart w:id="4" w:name="_Toc470438719"/>
+      <w:bookmarkStart w:id="4" w:name="_Toc470448023"/>
       <w:r>
         <w:t>Sign up with e-mail, username, and password</w:t>
       </w:r>
@@ -4195,7 +4556,7 @@
           <w:shd w:val="clear" w:color="auto" w:fill="FFFFFF"/>
         </w:rPr>
       </w:pPr>
-      <w:bookmarkStart w:id="5" w:name="_Toc470438720"/>
+      <w:bookmarkStart w:id="5" w:name="_Toc470448024"/>
       <w:r>
         <w:rPr>
           <w:shd w:val="clear" w:color="auto" w:fill="FFFFFF"/>
@@ -4224,7 +4585,7 @@
           <w:shd w:val="clear" w:color="auto" w:fill="FFFFFF"/>
         </w:rPr>
       </w:pPr>
-      <w:bookmarkStart w:id="6" w:name="_Toc470438721"/>
+      <w:bookmarkStart w:id="6" w:name="_Toc470448025"/>
       <w:r>
         <w:rPr>
           <w:shd w:val="clear" w:color="auto" w:fill="FFFFFF"/>
@@ -4250,7 +4611,7 @@
       <w:pPr>
         <w:pStyle w:val="Heading3"/>
       </w:pPr>
-      <w:bookmarkStart w:id="7" w:name="_Toc470438722"/>
+      <w:bookmarkStart w:id="7" w:name="_Toc470448026"/>
       <w:r>
         <w:t>Change Password</w:t>
       </w:r>
@@ -4271,13 +4632,23 @@
     </w:p>
     <w:p>
       <w:pPr>
+        <w:pStyle w:val="Heading2"/>
+      </w:pPr>
+      <w:bookmarkStart w:id="8" w:name="_Toc470448027"/>
+      <w:r>
+        <w:t>Authentication</w:t>
+      </w:r>
+      <w:bookmarkEnd w:id="8"/>
+    </w:p>
+    <w:p>
+      <w:pPr>
         <w:pStyle w:val="Heading3"/>
       </w:pPr>
-      <w:bookmarkStart w:id="8" w:name="_Toc470438723"/>
+      <w:bookmarkStart w:id="9" w:name="_Toc470448028"/>
       <w:r>
         <w:t>Make private and public annotations</w:t>
       </w:r>
-      <w:bookmarkEnd w:id="8"/>
+      <w:bookmarkEnd w:id="9"/>
     </w:p>
     <w:p>
       <w:r>
@@ -4288,12 +4659,12 @@
       <w:pPr>
         <w:pStyle w:val="Heading3"/>
       </w:pPr>
-      <w:bookmarkStart w:id="9" w:name="_Toc470438724"/>
+      <w:bookmarkStart w:id="10" w:name="_Toc470448029"/>
       <w:r>
         <w:lastRenderedPageBreak/>
         <w:t>Annotate HTML pages and texts</w:t>
       </w:r>
-      <w:bookmarkEnd w:id="9"/>
+      <w:bookmarkEnd w:id="10"/>
     </w:p>
     <w:p>
       <w:r>
@@ -4304,11 +4675,11 @@
       <w:pPr>
         <w:pStyle w:val="Heading3"/>
       </w:pPr>
-      <w:bookmarkStart w:id="10" w:name="_Toc470438725"/>
+      <w:bookmarkStart w:id="11" w:name="_Toc470448030"/>
       <w:r>
         <w:t>Don't include HTML tag in annotations</w:t>
       </w:r>
-      <w:bookmarkEnd w:id="10"/>
+      <w:bookmarkEnd w:id="11"/>
     </w:p>
     <w:p>
       <w:r>
@@ -4319,11 +4690,11 @@
       <w:pPr>
         <w:pStyle w:val="Heading3"/>
       </w:pPr>
-      <w:bookmarkStart w:id="11" w:name="_Toc470438726"/>
+      <w:bookmarkStart w:id="12" w:name="_Toc470448031"/>
       <w:r>
         <w:t>Annotate images</w:t>
       </w:r>
-      <w:bookmarkEnd w:id="11"/>
+      <w:bookmarkEnd w:id="12"/>
     </w:p>
     <w:p>
       <w:r>
@@ -4334,15 +4705,31 @@
       <w:pPr>
         <w:pStyle w:val="Heading3"/>
       </w:pPr>
-      <w:bookmarkStart w:id="12" w:name="_Toc470438727"/>
-      <w:r>
-        <w:t>Only annotate the source of img tags</w:t>
-      </w:r>
-      <w:bookmarkEnd w:id="12"/>
-    </w:p>
-    <w:p>
-      <w:r>
-        <w:t>Only, the source of the "img" tags will be annotated. /</w:t>
+      <w:bookmarkStart w:id="13" w:name="_Toc470448032"/>
+      <w:r>
+        <w:t xml:space="preserve">Only annotate the source of </w:t>
+      </w:r>
+      <w:proofErr w:type="spellStart"/>
+      <w:r>
+        <w:t>img</w:t>
+      </w:r>
+      <w:proofErr w:type="spellEnd"/>
+      <w:r>
+        <w:t xml:space="preserve"> tags</w:t>
+      </w:r>
+      <w:bookmarkEnd w:id="13"/>
+    </w:p>
+    <w:p>
+      <w:r>
+        <w:t>Only, the source of the "</w:t>
+      </w:r>
+      <w:proofErr w:type="spellStart"/>
+      <w:r>
+        <w:t>img</w:t>
+      </w:r>
+      <w:proofErr w:type="spellEnd"/>
+      <w:r>
+        <w:t>" tags will be annotated. /</w:t>
       </w:r>
       <w:r>
         <w:rPr>
@@ -4352,7 +4739,51 @@
           <w:sz w:val="22"/>
           <w:szCs w:val="22"/>
         </w:rPr>
-        <w:t>(Ex.: &lt;img src="image link" /&gt;)</w:t>
+        <w:t>(Ex.: &lt;</w:t>
+      </w:r>
+      <w:proofErr w:type="spellStart"/>
+      <w:r>
+        <w:rPr>
+          <w:rStyle w:val="Emphasis"/>
+          <w:rFonts w:ascii="Segoe UI" w:hAnsi="Segoe UI" w:cs="Segoe UI"/>
+          <w:color w:val="333333"/>
+          <w:sz w:val="22"/>
+          <w:szCs w:val="22"/>
+        </w:rPr>
+        <w:t>img</w:t>
+      </w:r>
+      <w:proofErr w:type="spellEnd"/>
+      <w:r>
+        <w:rPr>
+          <w:rStyle w:val="Emphasis"/>
+          <w:rFonts w:ascii="Segoe UI" w:hAnsi="Segoe UI" w:cs="Segoe UI"/>
+          <w:color w:val="333333"/>
+          <w:sz w:val="22"/>
+          <w:szCs w:val="22"/>
+        </w:rPr>
+        <w:t xml:space="preserve"> </w:t>
+      </w:r>
+      <w:proofErr w:type="spellStart"/>
+      <w:r>
+        <w:rPr>
+          <w:rStyle w:val="Emphasis"/>
+          <w:rFonts w:ascii="Segoe UI" w:hAnsi="Segoe UI" w:cs="Segoe UI"/>
+          <w:color w:val="333333"/>
+          <w:sz w:val="22"/>
+          <w:szCs w:val="22"/>
+        </w:rPr>
+        <w:t>src</w:t>
+      </w:r>
+      <w:proofErr w:type="spellEnd"/>
+      <w:r>
+        <w:rPr>
+          <w:rStyle w:val="Emphasis"/>
+          <w:rFonts w:ascii="Segoe UI" w:hAnsi="Segoe UI" w:cs="Segoe UI"/>
+          <w:color w:val="333333"/>
+          <w:sz w:val="22"/>
+          <w:szCs w:val="22"/>
+        </w:rPr>
+        <w:t>="image link" /&gt;)</w:t>
       </w:r>
       <w:r>
         <w:t>/ (MH)</w:t>
@@ -4362,11 +4793,11 @@
       <w:pPr>
         <w:pStyle w:val="Heading3"/>
       </w:pPr>
-      <w:bookmarkStart w:id="13" w:name="_Toc470438728"/>
+      <w:bookmarkStart w:id="14" w:name="_Toc470448033"/>
       <w:r>
         <w:t>Highlight annotated texts</w:t>
       </w:r>
-      <w:bookmarkEnd w:id="13"/>
+      <w:bookmarkEnd w:id="14"/>
     </w:p>
     <w:p>
       <w:r>
@@ -4380,7 +4811,7 @@
       <w:r>
         <w:t xml:space="preserve"> </w:t>
       </w:r>
-      <w:bookmarkStart w:id="14" w:name="_Toc470438729"/>
+      <w:bookmarkStart w:id="15" w:name="_Toc470448034"/>
       <w:r>
         <w:t>Manage a</w:t>
       </w:r>
@@ -4390,7 +4821,7 @@
       <w:r>
         <w:t>s</w:t>
       </w:r>
-      <w:bookmarkEnd w:id="14"/>
+      <w:bookmarkEnd w:id="15"/>
     </w:p>
     <w:p>
       <w:r>
@@ -4401,11 +4832,11 @@
       <w:pPr>
         <w:pStyle w:val="Heading3"/>
       </w:pPr>
-      <w:bookmarkStart w:id="15" w:name="_Toc470438730"/>
+      <w:bookmarkStart w:id="16" w:name="_Toc470448035"/>
       <w:r>
         <w:t>Search and delete annotations as admin</w:t>
       </w:r>
-      <w:bookmarkEnd w:id="15"/>
+      <w:bookmarkEnd w:id="16"/>
     </w:p>
     <w:p>
       <w:r>
@@ -4416,14 +4847,14 @@
       <w:pPr>
         <w:pStyle w:val="Heading3"/>
       </w:pPr>
-      <w:bookmarkStart w:id="16" w:name="_Toc470438731"/>
+      <w:bookmarkStart w:id="17" w:name="_Toc470448036"/>
       <w:r>
         <w:t>De</w:t>
       </w:r>
       <w:r>
         <w:t>lete other members' annotations</w:t>
       </w:r>
-      <w:bookmarkEnd w:id="16"/>
+      <w:bookmarkEnd w:id="17"/>
     </w:p>
     <w:p>
       <w:r>
@@ -4434,7 +4865,7 @@
       <w:pPr>
         <w:pStyle w:val="Heading3"/>
       </w:pPr>
-      <w:bookmarkStart w:id="17" w:name="_Toc470438732"/>
+      <w:bookmarkStart w:id="18" w:name="_Toc470448037"/>
       <w:r>
         <w:t>View a</w:t>
       </w:r>
@@ -4444,37 +4875,53 @@
       <w:r>
         <w:t>s of a page</w:t>
       </w:r>
-      <w:bookmarkEnd w:id="17"/>
-    </w:p>
-    <w:p>
-      <w:r>
-        <w:t>Any user shall be able to view number of all annotations of a specific page on the right menu of the plugin. (MH)</w:t>
+      <w:bookmarkEnd w:id="18"/>
+    </w:p>
+    <w:p>
+      <w:r>
+        <w:t xml:space="preserve">Any user shall be able to view number of all annotations of a specific page on the right menu of the </w:t>
+      </w:r>
+      <w:proofErr w:type="spellStart"/>
+      <w:r>
+        <w:t>plugin</w:t>
+      </w:r>
+      <w:proofErr w:type="spellEnd"/>
+      <w:r>
+        <w:t>. (MH)</w:t>
       </w:r>
     </w:p>
     <w:p>
       <w:pPr>
         <w:pStyle w:val="Heading3"/>
       </w:pPr>
-      <w:bookmarkStart w:id="18" w:name="_Toc470438733"/>
+      <w:bookmarkStart w:id="19" w:name="_Toc470448038"/>
       <w:r>
         <w:t>View annotations of a target</w:t>
       </w:r>
-      <w:bookmarkEnd w:id="18"/>
-    </w:p>
-    <w:p>
-      <w:r>
-        <w:t>Any user shall be able to view number of all annotations of a specific target on the right menu of the plugin. (MH)</w:t>
+      <w:bookmarkEnd w:id="19"/>
+    </w:p>
+    <w:p>
+      <w:r>
+        <w:t xml:space="preserve">Any user shall be able to view number of all annotations of a specific target on the right menu of the </w:t>
+      </w:r>
+      <w:proofErr w:type="spellStart"/>
+      <w:r>
+        <w:t>plugin</w:t>
+      </w:r>
+      <w:proofErr w:type="spellEnd"/>
+      <w:r>
+        <w:t>. (MH)</w:t>
       </w:r>
     </w:p>
     <w:p>
       <w:pPr>
         <w:pStyle w:val="Heading3"/>
       </w:pPr>
-      <w:bookmarkStart w:id="19" w:name="_Toc470438734"/>
+      <w:bookmarkStart w:id="20" w:name="_Toc470448039"/>
       <w:r>
         <w:t>Filter annotations</w:t>
       </w:r>
-      <w:bookmarkEnd w:id="19"/>
+      <w:bookmarkEnd w:id="20"/>
     </w:p>
     <w:p>
       <w:r>
@@ -4485,12 +4932,12 @@
       <w:pPr>
         <w:pStyle w:val="Heading3"/>
       </w:pPr>
-      <w:bookmarkStart w:id="20" w:name="_Toc470438735"/>
+      <w:bookmarkStart w:id="21" w:name="_Toc470448040"/>
       <w:r>
         <w:lastRenderedPageBreak/>
         <w:t>Handle content changes</w:t>
       </w:r>
-      <w:bookmarkEnd w:id="20"/>
+      <w:bookmarkEnd w:id="21"/>
     </w:p>
     <w:p>
       <w:r>
@@ -4501,11 +4948,11 @@
       <w:pPr>
         <w:pStyle w:val="Heading3"/>
       </w:pPr>
-      <w:bookmarkStart w:id="21" w:name="_Toc470438736"/>
+      <w:bookmarkStart w:id="22" w:name="_Toc470448041"/>
       <w:r>
         <w:t>Won't Have Requirements</w:t>
       </w:r>
-      <w:bookmarkEnd w:id="21"/>
+      <w:bookmarkEnd w:id="22"/>
     </w:p>
     <w:p>
       <w:pPr>
@@ -4516,7 +4963,15 @@
         </w:numPr>
       </w:pPr>
       <w:r>
-        <w:t>An authorized user won't be able to annotate pdf, video and audio files.</w:t>
+        <w:t xml:space="preserve">An authorized user won't be able to annotate </w:t>
+      </w:r>
+      <w:proofErr w:type="spellStart"/>
+      <w:r>
+        <w:t>pdf</w:t>
+      </w:r>
+      <w:proofErr w:type="spellEnd"/>
+      <w:r>
+        <w:t>, video and audio files.</w:t>
       </w:r>
     </w:p>
     <w:p>
@@ -4564,18 +5019,26 @@
         </w:numPr>
       </w:pPr>
       <w:r>
-        <w:t>An authorized user won't be able to use his/her Facebook/Twitter/Google ID to sign-in.</w:t>
+        <w:t xml:space="preserve">An authorized user won't be able to use his/her </w:t>
+      </w:r>
+      <w:proofErr w:type="spellStart"/>
+      <w:r>
+        <w:t>Facebook</w:t>
+      </w:r>
+      <w:proofErr w:type="spellEnd"/>
+      <w:r>
+        <w:t>/Twitter/Google ID to sign-in.</w:t>
       </w:r>
     </w:p>
     <w:p>
       <w:pPr>
         <w:pStyle w:val="Heading1"/>
       </w:pPr>
-      <w:bookmarkStart w:id="22" w:name="_Toc470438737"/>
+      <w:bookmarkStart w:id="23" w:name="_Toc470448042"/>
       <w:r>
         <w:t>Mock-ups</w:t>
       </w:r>
-      <w:bookmarkEnd w:id="22"/>
+      <w:bookmarkEnd w:id="23"/>
     </w:p>
     <w:p>
       <w:pPr>
@@ -4636,14 +5099,14 @@
           <w:shd w:val="clear" w:color="auto" w:fill="FFFFFF"/>
         </w:rPr>
       </w:pPr>
-      <w:bookmarkStart w:id="23" w:name="_Toc470438738"/>
+      <w:bookmarkStart w:id="24" w:name="_Toc470448043"/>
       <w:r>
         <w:rPr>
           <w:shd w:val="clear" w:color="auto" w:fill="FFFFFF"/>
         </w:rPr>
         <w:t>View for an Anonymous User</w:t>
       </w:r>
-      <w:bookmarkEnd w:id="23"/>
+      <w:bookmarkEnd w:id="24"/>
     </w:p>
     <w:p>
       <w:r>
@@ -4719,14 +5182,14 @@
           <w:shd w:val="clear" w:color="auto" w:fill="FFFFFF"/>
         </w:rPr>
       </w:pPr>
-      <w:bookmarkStart w:id="24" w:name="_Toc470438739"/>
+      <w:bookmarkStart w:id="25" w:name="_Toc470448044"/>
       <w:r>
         <w:rPr>
           <w:shd w:val="clear" w:color="auto" w:fill="FFFFFF"/>
         </w:rPr>
         <w:t>Sign Up Screen</w:t>
       </w:r>
-      <w:bookmarkEnd w:id="24"/>
+      <w:bookmarkEnd w:id="25"/>
     </w:p>
     <w:p>
       <w:r>
@@ -4777,14 +5240,14 @@
           <w:shd w:val="clear" w:color="auto" w:fill="FFFFFF"/>
         </w:rPr>
       </w:pPr>
-      <w:bookmarkStart w:id="25" w:name="_Toc470438740"/>
+      <w:bookmarkStart w:id="26" w:name="_Toc470448045"/>
       <w:r>
         <w:rPr>
           <w:shd w:val="clear" w:color="auto" w:fill="FFFFFF"/>
         </w:rPr>
         <w:t>Sign In Screen</w:t>
       </w:r>
-      <w:bookmarkEnd w:id="25"/>
+      <w:bookmarkEnd w:id="26"/>
     </w:p>
     <w:p>
       <w:r>
@@ -4835,7 +5298,7 @@
           <w:noProof/>
         </w:rPr>
       </w:pPr>
-      <w:bookmarkStart w:id="26" w:name="_Toc470438741"/>
+      <w:bookmarkStart w:id="27" w:name="_Toc470448046"/>
       <w:r>
         <w:rPr>
           <w:noProof/>
@@ -4843,7 +5306,7 @@
         <w:lastRenderedPageBreak/>
         <w:t>After Sign In</w:t>
       </w:r>
-      <w:bookmarkEnd w:id="26"/>
+      <w:bookmarkEnd w:id="27"/>
     </w:p>
     <w:p>
       <w:r>
@@ -4894,14 +5357,14 @@
           <w:noProof/>
         </w:rPr>
       </w:pPr>
-      <w:bookmarkStart w:id="27" w:name="_Toc470438742"/>
+      <w:bookmarkStart w:id="28" w:name="_Toc470448047"/>
       <w:r>
         <w:rPr>
           <w:noProof/>
         </w:rPr>
         <w:t>Text Annotation</w:t>
       </w:r>
-      <w:bookmarkEnd w:id="27"/>
+      <w:bookmarkEnd w:id="28"/>
     </w:p>
     <w:p>
       <w:r>
@@ -4952,14 +5415,14 @@
           <w:noProof/>
         </w:rPr>
       </w:pPr>
-      <w:bookmarkStart w:id="28" w:name="_Toc470438743"/>
+      <w:bookmarkStart w:id="29" w:name="_Toc470448048"/>
       <w:r>
         <w:rPr>
           <w:noProof/>
         </w:rPr>
         <w:t>Image Annotation</w:t>
       </w:r>
-      <w:bookmarkEnd w:id="28"/>
+      <w:bookmarkEnd w:id="29"/>
     </w:p>
     <w:p>
       <w:pPr>
@@ -5023,14 +5486,14 @@
           <w:noProof/>
         </w:rPr>
       </w:pPr>
-      <w:bookmarkStart w:id="29" w:name="_Toc470438744"/>
+      <w:bookmarkStart w:id="30" w:name="_Toc470448049"/>
       <w:r>
         <w:rPr>
           <w:noProof/>
         </w:rPr>
         <w:t>Change Password Screen</w:t>
       </w:r>
-      <w:bookmarkEnd w:id="29"/>
+      <w:bookmarkEnd w:id="30"/>
     </w:p>
     <w:p>
       <w:pPr>
@@ -5093,7 +5556,7 @@
           <w:noProof/>
         </w:rPr>
       </w:pPr>
-      <w:bookmarkStart w:id="30" w:name="_Toc470438745"/>
+      <w:bookmarkStart w:id="31" w:name="_Toc470448050"/>
       <w:r>
         <w:rPr>
           <w:noProof/>
@@ -5101,7 +5564,7 @@
         <w:lastRenderedPageBreak/>
         <w:t>Manage Annotations</w:t>
       </w:r>
-      <w:bookmarkEnd w:id="30"/>
+      <w:bookmarkEnd w:id="31"/>
     </w:p>
     <w:p>
       <w:r>
@@ -5149,11 +5612,11 @@
       <w:pPr>
         <w:pStyle w:val="Heading1"/>
       </w:pPr>
-      <w:bookmarkStart w:id="31" w:name="_Toc470438746"/>
+      <w:bookmarkStart w:id="32" w:name="_Toc470448051"/>
       <w:r>
         <w:t>Project Plan</w:t>
       </w:r>
-      <w:bookmarkEnd w:id="31"/>
+      <w:bookmarkEnd w:id="32"/>
     </w:p>
     <w:p>
       <w:pPr>
@@ -5250,21 +5713,21 @@
       <w:pPr>
         <w:pStyle w:val="Heading1"/>
       </w:pPr>
-      <w:bookmarkStart w:id="32" w:name="_Toc470438747"/>
+      <w:bookmarkStart w:id="33" w:name="_Toc470448052"/>
       <w:r>
         <w:t>UML Design Diagrams</w:t>
       </w:r>
-      <w:bookmarkEnd w:id="32"/>
+      <w:bookmarkEnd w:id="33"/>
     </w:p>
     <w:p>
       <w:pPr>
         <w:pStyle w:val="Heading2"/>
       </w:pPr>
-      <w:bookmarkStart w:id="33" w:name="_Toc470438748"/>
+      <w:bookmarkStart w:id="34" w:name="_Toc470448053"/>
       <w:r>
         <w:t>Use Case Diagram</w:t>
       </w:r>
-      <w:bookmarkEnd w:id="33"/>
+      <w:bookmarkEnd w:id="34"/>
     </w:p>
     <w:p>
       <w:r>
@@ -5322,7 +5785,7 @@
           <w:shd w:val="clear" w:color="auto" w:fill="FFFFFF"/>
         </w:rPr>
       </w:pPr>
-      <w:bookmarkStart w:id="34" w:name="_Toc470438749"/>
+      <w:bookmarkStart w:id="35" w:name="_Toc470448054"/>
       <w:r>
         <w:rPr>
           <w:rStyle w:val="apple-converted-space"/>
@@ -5331,7 +5794,7 @@
         </w:rPr>
         <w:t>Use Cases for Admin, User, and Non-User</w:t>
       </w:r>
-      <w:bookmarkEnd w:id="34"/>
+      <w:bookmarkEnd w:id="35"/>
     </w:p>
     <w:p>
       <w:pPr>
@@ -5418,11 +5881,11 @@
       <w:pPr>
         <w:pStyle w:val="Heading2"/>
       </w:pPr>
-      <w:bookmarkStart w:id="35" w:name="_Toc470438750"/>
+      <w:bookmarkStart w:id="36" w:name="_Toc470448055"/>
       <w:r>
         <w:t>Activity Diagrams</w:t>
       </w:r>
-      <w:bookmarkEnd w:id="35"/>
+      <w:bookmarkEnd w:id="36"/>
     </w:p>
     <w:p>
       <w:r>
@@ -5460,11 +5923,11 @@
       <w:pPr>
         <w:pStyle w:val="Heading3"/>
       </w:pPr>
-      <w:bookmarkStart w:id="36" w:name="_Toc470438751"/>
+      <w:bookmarkStart w:id="37" w:name="_Toc470448056"/>
       <w:r>
         <w:t>Create Annotation Activity Diagram</w:t>
       </w:r>
-      <w:bookmarkEnd w:id="36"/>
+      <w:bookmarkEnd w:id="37"/>
     </w:p>
     <w:p>
       <w:r>
@@ -5521,11 +5984,11 @@
       <w:pPr>
         <w:pStyle w:val="Heading3"/>
       </w:pPr>
-      <w:bookmarkStart w:id="37" w:name="_Toc470438752"/>
+      <w:bookmarkStart w:id="38" w:name="_Toc470448057"/>
       <w:r>
         <w:t>View  Annotation Activity Diagram</w:t>
       </w:r>
-      <w:bookmarkEnd w:id="37"/>
+      <w:bookmarkEnd w:id="38"/>
     </w:p>
     <w:p>
       <w:r>
@@ -5582,11 +6045,11 @@
       <w:pPr>
         <w:pStyle w:val="Heading2"/>
       </w:pPr>
-      <w:bookmarkStart w:id="38" w:name="_Toc470438753"/>
+      <w:bookmarkStart w:id="39" w:name="_Toc470448058"/>
       <w:r>
         <w:t>Sequence Diagrams</w:t>
       </w:r>
-      <w:bookmarkEnd w:id="38"/>
+      <w:bookmarkEnd w:id="39"/>
     </w:p>
     <w:p>
       <w:pPr>
@@ -5635,11 +6098,11 @@
       <w:pPr>
         <w:pStyle w:val="Heading3"/>
       </w:pPr>
-      <w:bookmarkStart w:id="39" w:name="_Toc470438754"/>
+      <w:bookmarkStart w:id="40" w:name="_Toc470448059"/>
       <w:r>
         <w:t>Create Annotation Sequence Diagram</w:t>
       </w:r>
-      <w:bookmarkEnd w:id="39"/>
+      <w:bookmarkEnd w:id="40"/>
     </w:p>
     <w:p>
       <w:r>
@@ -5693,11 +6156,11 @@
       <w:pPr>
         <w:pStyle w:val="Heading3"/>
       </w:pPr>
-      <w:bookmarkStart w:id="40" w:name="_Toc470438755"/>
+      <w:bookmarkStart w:id="41" w:name="_Toc470448060"/>
       <w:r>
         <w:t>View Annotation Sequence Diagram</w:t>
       </w:r>
-      <w:bookmarkEnd w:id="40"/>
+      <w:bookmarkEnd w:id="41"/>
     </w:p>
     <w:p>
       <w:r>
@@ -5751,11 +6214,11 @@
       <w:pPr>
         <w:pStyle w:val="Heading2"/>
       </w:pPr>
-      <w:bookmarkStart w:id="41" w:name="_Toc470438756"/>
+      <w:bookmarkStart w:id="42" w:name="_Toc470448061"/>
       <w:r>
         <w:t>Class Diagram</w:t>
       </w:r>
-      <w:bookmarkEnd w:id="41"/>
+      <w:bookmarkEnd w:id="42"/>
     </w:p>
     <w:p>
       <w:r>
@@ -5846,12 +6309,217 @@
       <w:pPr>
         <w:pStyle w:val="Heading1"/>
       </w:pPr>
-      <w:bookmarkStart w:id="42" w:name="_Toc470438757"/>
+      <w:bookmarkStart w:id="43" w:name="_Toc470448062"/>
       <w:r>
         <w:lastRenderedPageBreak/>
+        <w:t>High-Level Architecture</w:t>
+      </w:r>
+      <w:bookmarkEnd w:id="43"/>
+    </w:p>
+    <w:p>
+      <w:r>
+        <w:t>The main architecture used in the project is the REST Architecture.</w:t>
+      </w:r>
+    </w:p>
+    <w:p>
+      <w:pPr>
+        <w:keepNext/>
+        <w:spacing w:after="0"/>
+        <w:jc w:val="center"/>
+      </w:pPr>
+      <w:r>
+        <w:rPr>
+          <w:noProof/>
+        </w:rPr>
+        <w:drawing>
+          <wp:inline distT="0" distB="0" distL="0" distR="0">
+            <wp:extent cx="3556000" cy="603250"/>
+            <wp:effectExtent l="0" t="0" r="6350" b="6350"/>
+            <wp:docPr id="2" name="Picture 23" descr="C:\Users\okanm\Downloads\Untitled Diagram (1).png"/>
+            <wp:cNvGraphicFramePr>
+              <a:graphicFrameLocks xmlns:a="http://schemas.openxmlformats.org/drawingml/2006/main" noChangeAspect="1"/>
+            </wp:cNvGraphicFramePr>
+            <a:graphic xmlns:a="http://schemas.openxmlformats.org/drawingml/2006/main">
+              <a:graphicData uri="http://schemas.openxmlformats.org/drawingml/2006/picture">
+                <pic:pic xmlns:pic="http://schemas.openxmlformats.org/drawingml/2006/picture">
+                  <pic:nvPicPr>
+                    <pic:cNvPr id="0" name="Picture 17" descr="C:\Users\okanm\Downloads\Untitled Diagram (1).png"/>
+                    <pic:cNvPicPr>
+                      <a:picLocks noChangeAspect="1" noChangeArrowheads="1"/>
+                    </pic:cNvPicPr>
+                  </pic:nvPicPr>
+                  <pic:blipFill>
+                    <a:blip r:embed="rId27" cstate="print">
+                      <a:extLst>
+                        <a:ext uri="{28A0092B-C50C-407E-A947-70E740481C1C}">
+                          <a14:useLocalDpi xmlns:a14="http://schemas.microsoft.com/office/drawing/2010/main" xmlns:wps="http://schemas.microsoft.com/office/word/2010/wordprocessingShape" xmlns:wpi="http://schemas.microsoft.com/office/word/2010/wordprocessingInk" xmlns:wpg="http://schemas.microsoft.com/office/word/2010/wordprocessingGroup" xmlns:w16se="http://schemas.microsoft.com/office/word/2015/wordml/symex" xmlns:w15="http://schemas.microsoft.com/office/word/2012/wordml" xmlns:w14="http://schemas.microsoft.com/office/word/2010/wordml" xmlns:w="http://schemas.openxmlformats.org/wordprocessingml/2006/main" xmlns:w10="urn:schemas-microsoft-com:office:word" xmlns:wp14="http://schemas.microsoft.com/office/word/2010/wordprocessingDrawing" xmlns:v="urn:schemas-microsoft-com:vml" xmlns:o="urn:schemas-microsoft-com:office:office" xmlns:mc="http://schemas.openxmlformats.org/markup-compatibility/2006" xmlns:cx2="http://schemas.microsoft.com/office/drawing/2015/10/21/chartex" xmlns:cx1="http://schemas.microsoft.com/office/drawing/2015/9/8/chartex" xmlns:cx="http://schemas.microsoft.com/office/drawing/2014/chartex" xmlns:wpc="http://schemas.microsoft.com/office/word/2010/wordprocessingCanvas" xmlns="" val="0"/>
+                        </a:ext>
+                      </a:extLst>
+                    </a:blip>
+                    <a:srcRect/>
+                    <a:stretch>
+                      <a:fillRect/>
+                    </a:stretch>
+                  </pic:blipFill>
+                  <pic:spPr bwMode="auto">
+                    <a:xfrm>
+                      <a:off x="0" y="0"/>
+                      <a:ext cx="3556000" cy="603250"/>
+                    </a:xfrm>
+                    <a:prstGeom prst="rect">
+                      <a:avLst/>
+                    </a:prstGeom>
+                    <a:noFill/>
+                    <a:ln>
+                      <a:noFill/>
+                    </a:ln>
+                  </pic:spPr>
+                </pic:pic>
+              </a:graphicData>
+            </a:graphic>
+          </wp:inline>
+        </w:drawing>
+      </w:r>
+    </w:p>
+    <w:p>
+      <w:r>
+        <w:t>The main communication of the system can be seen from the figure 7-1. All of the requests and responses via HTTP are based JSON content type.</w:t>
+      </w:r>
+    </w:p>
+    <w:p>
+      <w:r>
+        <w:t>Also, a very detailed MVC architecture is used in the project. There are 5 layers for this architecture.</w:t>
+      </w:r>
+    </w:p>
+    <w:p>
+      <w:r>
+        <w:t>First layer is the model layer where the communication between database is done via data access objects.</w:t>
+      </w:r>
+    </w:p>
+    <w:p>
+      <w:r>
+        <w:t xml:space="preserve">Second layer is the repository layer which is implemented via </w:t>
+      </w:r>
+      <w:proofErr w:type="spellStart"/>
+      <w:r>
+        <w:t>CrudRepository</w:t>
+      </w:r>
+      <w:proofErr w:type="spellEnd"/>
+      <w:r>
+        <w:t xml:space="preserve">, </w:t>
+      </w:r>
+      <w:proofErr w:type="spellStart"/>
+      <w:r>
+        <w:t>PagingAndSortingRepository</w:t>
+      </w:r>
+      <w:proofErr w:type="spellEnd"/>
+      <w:r>
+        <w:t xml:space="preserve"> or </w:t>
+      </w:r>
+      <w:proofErr w:type="spellStart"/>
+      <w:r>
+        <w:t>JPARepository</w:t>
+      </w:r>
+      <w:proofErr w:type="spellEnd"/>
+      <w:r>
+        <w:t xml:space="preserve"> in Spring Framework. These are the data transfer objects that handles create, read, update and delete operations easily.</w:t>
+      </w:r>
+    </w:p>
+    <w:p>
+      <w:r>
+        <w:t>Third layer is the service interface layer. This layer is created for abstraction and provides the signatures of the methods that are used in the service implementation.</w:t>
+      </w:r>
+    </w:p>
+    <w:p>
+      <w:r>
+        <w:t>Fourth layer is the actual service implementation layer in which the logic of the system is handled, exceptions are solved.</w:t>
+      </w:r>
+    </w:p>
+    <w:p>
+      <w:r>
+        <w:t xml:space="preserve">Fifth and final layer is the controller layer which handles the requests that come from the client via the front controller named as dispatcher </w:t>
+      </w:r>
+      <w:proofErr w:type="spellStart"/>
+      <w:r>
+        <w:t>servlet</w:t>
+      </w:r>
+      <w:proofErr w:type="spellEnd"/>
+      <w:r>
+        <w:t xml:space="preserve"> of the Spring Framework. After the request is handled, a response is sent back to the client.</w:t>
+      </w:r>
+    </w:p>
+    <w:p>
+      <w:pPr>
+        <w:jc w:val="center"/>
+      </w:pPr>
+      <w:r>
+        <w:rPr>
+          <w:noProof/>
+        </w:rPr>
+        <w:lastRenderedPageBreak/>
+        <w:drawing>
+          <wp:inline distT="0" distB="0" distL="0" distR="0">
+            <wp:extent cx="4518018" cy="2726257"/>
+            <wp:effectExtent l="0" t="0" r="0" b="0"/>
+            <wp:docPr id="4" name="Picture 26"/>
+            <wp:cNvGraphicFramePr>
+              <a:graphicFrameLocks xmlns:a="http://schemas.openxmlformats.org/drawingml/2006/main" noChangeAspect="1"/>
+            </wp:cNvGraphicFramePr>
+            <a:graphic xmlns:a="http://schemas.openxmlformats.org/drawingml/2006/main">
+              <a:graphicData uri="http://schemas.openxmlformats.org/drawingml/2006/picture">
+                <pic:pic xmlns:pic="http://schemas.openxmlformats.org/drawingml/2006/picture">
+                  <pic:nvPicPr>
+                    <pic:cNvPr id="0" name="Picture 18" descr="C:\Users\okanm\Downloads\Untitled Diagram (2).png"/>
+                    <pic:cNvPicPr>
+                      <a:picLocks noChangeAspect="1" noChangeArrowheads="1"/>
+                    </pic:cNvPicPr>
+                  </pic:nvPicPr>
+                  <pic:blipFill>
+                    <a:blip r:embed="rId28" cstate="print">
+                      <a:extLst>
+                        <a:ext uri="{28A0092B-C50C-407E-A947-70E740481C1C}">
+                          <a14:useLocalDpi xmlns:a14="http://schemas.microsoft.com/office/drawing/2010/main" xmlns:wps="http://schemas.microsoft.com/office/word/2010/wordprocessingShape" xmlns:wpi="http://schemas.microsoft.com/office/word/2010/wordprocessingInk" xmlns:wpg="http://schemas.microsoft.com/office/word/2010/wordprocessingGroup" xmlns:w16se="http://schemas.microsoft.com/office/word/2015/wordml/symex" xmlns:w15="http://schemas.microsoft.com/office/word/2012/wordml" xmlns:w14="http://schemas.microsoft.com/office/word/2010/wordml" xmlns:w="http://schemas.openxmlformats.org/wordprocessingml/2006/main" xmlns:w10="urn:schemas-microsoft-com:office:word" xmlns:wp14="http://schemas.microsoft.com/office/word/2010/wordprocessingDrawing" xmlns:v="urn:schemas-microsoft-com:vml" xmlns:o="urn:schemas-microsoft-com:office:office" xmlns:mc="http://schemas.openxmlformats.org/markup-compatibility/2006" xmlns:cx2="http://schemas.microsoft.com/office/drawing/2015/10/21/chartex" xmlns:cx1="http://schemas.microsoft.com/office/drawing/2015/9/8/chartex" xmlns:cx="http://schemas.microsoft.com/office/drawing/2014/chartex" xmlns:wpc="http://schemas.microsoft.com/office/word/2010/wordprocessingCanvas" xmlns="" val="0"/>
+                        </a:ext>
+                      </a:extLst>
+                    </a:blip>
+                    <a:stretch>
+                      <a:fillRect/>
+                    </a:stretch>
+                  </pic:blipFill>
+                  <pic:spPr bwMode="auto">
+                    <a:xfrm>
+                      <a:off x="0" y="0"/>
+                      <a:ext cx="4518018" cy="2726257"/>
+                    </a:xfrm>
+                    <a:prstGeom prst="rect">
+                      <a:avLst/>
+                    </a:prstGeom>
+                    <a:noFill/>
+                    <a:ln>
+                      <a:noFill/>
+                    </a:ln>
+                  </pic:spPr>
+                </pic:pic>
+              </a:graphicData>
+            </a:graphic>
+          </wp:inline>
+        </w:drawing>
+      </w:r>
+    </w:p>
+    <w:p>
+      <w:r>
+        <w:t>This layered architecture provides a very strong internal structure and abstraction. All of the layers are separated from each other. Thus, changing any layer is not effecting a lower or a higher layer.</w:t>
+      </w:r>
+    </w:p>
+    <w:p>
+      <w:pPr>
+        <w:pStyle w:val="Heading1"/>
+      </w:pPr>
+      <w:bookmarkStart w:id="44" w:name="_Toc470448063"/>
+      <w:r>
         <w:t>Features and User Guide</w:t>
       </w:r>
-      <w:bookmarkEnd w:id="42"/>
+      <w:bookmarkEnd w:id="44"/>
     </w:p>
     <w:p>
       <w:pPr>
@@ -6172,6 +6840,7 @@
         <w:rPr>
           <w:rFonts w:ascii="Calibri" w:eastAsia="Calibri" w:hAnsi="Calibri" w:cs="Times New Roman"/>
         </w:rPr>
+        <w:lastRenderedPageBreak/>
         <w:t xml:space="preserve">Manage page was created to manage annotations that </w:t>
       </w:r>
       <w:r>
@@ -6397,272 +7066,280 @@
         <w:rPr>
           <w:rFonts w:ascii="Calibri" w:eastAsia="Calibri" w:hAnsi="Calibri" w:cs="Times New Roman"/>
         </w:rPr>
-        <w:t xml:space="preserve">the annotations by type, he should select "image" or "text" options from </w:t>
-      </w:r>
+        <w:t>the annotations by type, he should select "image" or "text" options from the</w:t>
+      </w:r>
+      <w:r>
+        <w:rPr>
+          <w:rFonts w:ascii="Calibri" w:eastAsia="Calibri" w:hAnsi="Calibri" w:cs="Times New Roman"/>
+        </w:rPr>
+        <w:t xml:space="preserve"> </w:t>
+      </w:r>
+      <w:r>
+        <w:rPr>
+          <w:rFonts w:ascii="Calibri" w:eastAsia="Calibri" w:hAnsi="Calibri" w:cs="Times New Roman"/>
+        </w:rPr>
+        <w:t xml:space="preserve">option box named "selector" </w:t>
+      </w:r>
+      <w:r>
+        <w:rPr>
+          <w:rFonts w:ascii="Calibri" w:eastAsia="Calibri" w:hAnsi="Calibri" w:cs="Times New Roman"/>
+        </w:rPr>
+        <w:t xml:space="preserve">located </w:t>
+      </w:r>
+      <w:r>
+        <w:rPr>
+          <w:rFonts w:ascii="Calibri" w:eastAsia="Calibri" w:hAnsi="Calibri" w:cs="Times New Roman"/>
+        </w:rPr>
+        <w:t xml:space="preserve"> at the top of the page.  If the user wants to search by motivation type of the annotation, he should select an option from "motivation selection box".</w:t>
+      </w:r>
+    </w:p>
+    <w:p>
+      <w:pPr>
+        <w:jc w:val="both"/>
+        <w:rPr>
+          <w:rFonts w:ascii="Calibri" w:eastAsia="Calibri" w:hAnsi="Calibri" w:cs="Times New Roman"/>
+        </w:rPr>
+      </w:pPr>
+      <w:r>
+        <w:rPr>
+          <w:rFonts w:ascii="Calibri" w:eastAsia="Calibri" w:hAnsi="Calibri" w:cs="Times New Roman"/>
+        </w:rPr>
+        <w:t>This selection box includes "asses</w:t>
+      </w:r>
+      <w:r>
+        <w:rPr>
+          <w:rFonts w:ascii="Calibri" w:eastAsia="Calibri" w:hAnsi="Calibri" w:cs="Times New Roman"/>
+        </w:rPr>
+        <w:t>sing", "bookmarking", "</w:t>
+      </w:r>
+      <w:r>
+        <w:rPr>
+          <w:rFonts w:ascii="Calibri" w:eastAsia="Calibri" w:hAnsi="Calibri" w:cs="Times New Roman"/>
+        </w:rPr>
+        <w:t>classifying", "commenting", "describing", "editing", "highl</w:t>
+      </w:r>
+      <w:r>
+        <w:rPr>
+          <w:rFonts w:ascii="Calibri" w:eastAsia="Calibri" w:hAnsi="Calibri" w:cs="Times New Roman"/>
+        </w:rPr>
+        <w:t>i</w:t>
+      </w:r>
+      <w:r>
+        <w:rPr>
+          <w:rFonts w:ascii="Calibri" w:eastAsia="Calibri" w:hAnsi="Calibri" w:cs="Times New Roman"/>
+        </w:rPr>
+        <w:t>ghting", "identifying",</w:t>
+      </w:r>
+      <w:r>
+        <w:rPr>
+          <w:rFonts w:ascii="Calibri" w:eastAsia="Calibri" w:hAnsi="Calibri" w:cs="Times New Roman"/>
+        </w:rPr>
+        <w:t xml:space="preserve"> </w:t>
+      </w:r>
+      <w:r>
+        <w:rPr>
+          <w:rFonts w:ascii="Calibri" w:eastAsia="Calibri" w:hAnsi="Calibri" w:cs="Times New Roman"/>
+        </w:rPr>
+        <w:t>"linking", "moderating", "questioning", "replying" and "tagging" options.</w:t>
+      </w:r>
+    </w:p>
+    <w:p>
+      <w:pPr>
+        <w:jc w:val="both"/>
+        <w:rPr>
+          <w:rFonts w:ascii="Calibri" w:eastAsia="Calibri" w:hAnsi="Calibri" w:cs="Times New Roman"/>
+        </w:rPr>
+      </w:pPr>
+      <w:r>
+        <w:rPr>
+          <w:rFonts w:ascii="Calibri" w:eastAsia="Calibri" w:hAnsi="Calibri" w:cs="Times New Roman"/>
+        </w:rPr>
+        <w:t>If the user prefers to search annotations by target, he should enter the target of the annotation to the text box named target.</w:t>
+      </w:r>
+    </w:p>
+    <w:p>
+      <w:pPr>
+        <w:jc w:val="both"/>
+        <w:rPr>
+          <w:rFonts w:ascii="Calibri" w:eastAsia="Calibri" w:hAnsi="Calibri" w:cs="Times New Roman"/>
+        </w:rPr>
+      </w:pPr>
+      <w:r>
+        <w:rPr>
+          <w:rFonts w:ascii="Calibri" w:eastAsia="Calibri" w:hAnsi="Calibri" w:cs="Times New Roman"/>
+        </w:rPr>
+        <w:t>In addition to target, the user can search annotations by the creator and</w:t>
+      </w:r>
+      <w:r>
+        <w:rPr>
+          <w:rFonts w:ascii="Calibri" w:eastAsia="Calibri" w:hAnsi="Calibri" w:cs="Times New Roman"/>
+        </w:rPr>
+        <w:t xml:space="preserve"> </w:t>
+      </w:r>
+      <w:r>
+        <w:rPr>
+          <w:rFonts w:ascii="Calibri" w:eastAsia="Calibri" w:hAnsi="Calibri" w:cs="Times New Roman"/>
+        </w:rPr>
+        <w:t>in this case, he should write the creator to the creator text box.</w:t>
+      </w:r>
+    </w:p>
+    <w:p>
+      <w:pPr>
+        <w:jc w:val="both"/>
+        <w:rPr>
+          <w:rFonts w:ascii="Calibri" w:eastAsia="Calibri" w:hAnsi="Calibri" w:cs="Times New Roman"/>
+        </w:rPr>
+      </w:pPr>
+      <w:r>
+        <w:rPr>
+          <w:rFonts w:ascii="Calibri" w:eastAsia="Calibri" w:hAnsi="Calibri" w:cs="Times New Roman"/>
+        </w:rPr>
+        <w:t>After the user has made</w:t>
+      </w:r>
+      <w:r>
+        <w:rPr>
+          <w:rFonts w:ascii="Calibri" w:eastAsia="Calibri" w:hAnsi="Calibri" w:cs="Times New Roman"/>
+        </w:rPr>
+        <w:t xml:space="preserve"> all selections, he clicks to "</w:t>
+      </w:r>
+      <w:proofErr w:type="spellStart"/>
+      <w:r>
+        <w:rPr>
+          <w:rFonts w:ascii="Calibri" w:eastAsia="Calibri" w:hAnsi="Calibri" w:cs="Times New Roman"/>
+        </w:rPr>
+        <w:t>search&amp;show</w:t>
+      </w:r>
+      <w:proofErr w:type="spellEnd"/>
+      <w:r>
+        <w:rPr>
+          <w:rFonts w:ascii="Calibri" w:eastAsia="Calibri" w:hAnsi="Calibri" w:cs="Times New Roman"/>
+        </w:rPr>
+        <w:t>" button and all</w:t>
+      </w:r>
+      <w:r>
+        <w:rPr>
+          <w:rFonts w:ascii="Calibri" w:eastAsia="Calibri" w:hAnsi="Calibri" w:cs="Times New Roman"/>
+        </w:rPr>
+        <w:t xml:space="preserve"> the</w:t>
+      </w:r>
+      <w:r>
+        <w:rPr>
+          <w:rFonts w:ascii="Calibri" w:eastAsia="Calibri" w:hAnsi="Calibri" w:cs="Times New Roman"/>
+        </w:rPr>
+        <w:t xml:space="preserve"> annotations </w:t>
+      </w:r>
+      <w:r>
+        <w:rPr>
+          <w:rFonts w:ascii="Calibri" w:eastAsia="Calibri" w:hAnsi="Calibri" w:cs="Times New Roman"/>
+        </w:rPr>
+        <w:t xml:space="preserve">will be </w:t>
+      </w:r>
+      <w:r>
+        <w:rPr>
+          <w:rFonts w:ascii="Calibri" w:eastAsia="Calibri" w:hAnsi="Calibri" w:cs="Times New Roman"/>
+        </w:rPr>
+        <w:t>listed in pursuance of his selections.</w:t>
+      </w:r>
+    </w:p>
+    <w:p>
+      <w:pPr>
+        <w:jc w:val="both"/>
+        <w:rPr>
+          <w:rFonts w:ascii="Calibri" w:eastAsia="Calibri" w:hAnsi="Calibri" w:cs="Times New Roman"/>
+        </w:rPr>
+      </w:pPr>
+      <w:r>
+        <w:rPr>
+          <w:rFonts w:ascii="Calibri" w:eastAsia="Calibri" w:hAnsi="Calibri" w:cs="Times New Roman"/>
+        </w:rPr>
+        <w:t xml:space="preserve">There is no need </w:t>
+      </w:r>
+      <w:r>
+        <w:rPr>
+          <w:rFonts w:ascii="Calibri" w:eastAsia="Calibri" w:hAnsi="Calibri" w:cs="Times New Roman"/>
+        </w:rPr>
+        <w:t>for</w:t>
+      </w:r>
+      <w:r>
+        <w:rPr>
+          <w:rFonts w:ascii="Calibri" w:eastAsia="Calibri" w:hAnsi="Calibri" w:cs="Times New Roman"/>
+        </w:rPr>
+        <w:t xml:space="preserve"> a page </w:t>
+      </w:r>
+      <w:r>
+        <w:rPr>
+          <w:rFonts w:ascii="Calibri" w:eastAsia="Calibri" w:hAnsi="Calibri" w:cs="Times New Roman"/>
+        </w:rPr>
+        <w:t xml:space="preserve">to </w:t>
+      </w:r>
+      <w:r>
+        <w:rPr>
+          <w:rFonts w:ascii="Calibri" w:eastAsia="Calibri" w:hAnsi="Calibri" w:cs="Times New Roman"/>
+        </w:rPr>
+        <w:t>annotate an image or a text. When the use</w:t>
+      </w:r>
+      <w:r>
+        <w:rPr>
+          <w:rFonts w:ascii="Calibri" w:eastAsia="Calibri" w:hAnsi="Calibri" w:cs="Times New Roman"/>
+        </w:rPr>
+        <w:t>r</w:t>
+      </w:r>
+      <w:r>
+        <w:rPr>
+          <w:rFonts w:ascii="Calibri" w:eastAsia="Calibri" w:hAnsi="Calibri" w:cs="Times New Roman"/>
+        </w:rPr>
+        <w:t xml:space="preserve"> wants to annotate an image or a text, he should select the area or he should select the text and </w:t>
+      </w:r>
+      <w:r>
+        <w:rPr>
+          <w:rFonts w:ascii="Calibri" w:eastAsia="Calibri" w:hAnsi="Calibri" w:cs="Times New Roman"/>
+        </w:rPr>
+        <w:t xml:space="preserve">then </w:t>
+      </w:r>
+      <w:r>
+        <w:rPr>
+          <w:rFonts w:ascii="Calibri" w:eastAsia="Calibri" w:hAnsi="Calibri" w:cs="Times New Roman"/>
+        </w:rPr>
+        <w:t>a small annotate button appears on the selected area. When the user clicks on this annotate message, the annotation page will be appeared on the right side of the browser.</w:t>
+      </w:r>
+    </w:p>
+    <w:p>
+      <w:pPr>
+        <w:jc w:val="both"/>
+        <w:rPr>
+          <w:rFonts w:ascii="Calibri" w:eastAsia="Calibri" w:hAnsi="Calibri" w:cs="Times New Roman"/>
+        </w:rPr>
+      </w:pPr>
+      <w:r>
+        <w:rPr>
+          <w:rFonts w:ascii="Calibri" w:eastAsia="Calibri" w:hAnsi="Calibri" w:cs="Times New Roman"/>
+        </w:rPr>
+        <w:t>The user should enter the motivation of the annotation that explained in the search section  (asses</w:t>
+      </w:r>
+      <w:r>
+        <w:rPr>
+          <w:rFonts w:ascii="Calibri" w:eastAsia="Calibri" w:hAnsi="Calibri" w:cs="Times New Roman"/>
+        </w:rPr>
+        <w:t>sing, book</w:t>
+      </w:r>
+      <w:r>
+        <w:rPr>
+          <w:rFonts w:ascii="Calibri" w:eastAsia="Calibri" w:hAnsi="Calibri" w:cs="Times New Roman"/>
+        </w:rPr>
+        <w:t xml:space="preserve">marking, classifying, commenting, describing, editing, highlighting, identifying, linking, moderating, questioning, replying and tagging) and click to annotate button. </w:t>
+      </w:r>
+    </w:p>
+    <w:p>
+      <w:pPr>
+        <w:rPr>
+          <w:rFonts w:ascii="Calibri" w:eastAsia="Calibri" w:hAnsi="Calibri" w:cs="Times New Roman"/>
+        </w:rPr>
+      </w:pPr>
       <w:r>
         <w:rPr>
           <w:rFonts w:ascii="Calibri" w:eastAsia="Calibri" w:hAnsi="Calibri" w:cs="Times New Roman"/>
         </w:rPr>
         <w:lastRenderedPageBreak/>
-        <w:t>the</w:t>
-      </w:r>
-      <w:r>
-        <w:rPr>
-          <w:rFonts w:ascii="Calibri" w:eastAsia="Calibri" w:hAnsi="Calibri" w:cs="Times New Roman"/>
-        </w:rPr>
-        <w:t xml:space="preserve"> </w:t>
-      </w:r>
-      <w:r>
-        <w:rPr>
-          <w:rFonts w:ascii="Calibri" w:eastAsia="Calibri" w:hAnsi="Calibri" w:cs="Times New Roman"/>
-        </w:rPr>
-        <w:t xml:space="preserve">option box named "selector" </w:t>
-      </w:r>
-      <w:r>
-        <w:rPr>
-          <w:rFonts w:ascii="Calibri" w:eastAsia="Calibri" w:hAnsi="Calibri" w:cs="Times New Roman"/>
-        </w:rPr>
-        <w:t xml:space="preserve">located </w:t>
-      </w:r>
-      <w:r>
-        <w:rPr>
-          <w:rFonts w:ascii="Calibri" w:eastAsia="Calibri" w:hAnsi="Calibri" w:cs="Times New Roman"/>
-        </w:rPr>
-        <w:t xml:space="preserve"> at the top of the page.  If the user wants to search by motivation type of the annotation, he should select an option from "motivation selection box".</w:t>
-      </w:r>
-    </w:p>
-    <w:p>
-      <w:pPr>
-        <w:jc w:val="both"/>
-        <w:rPr>
-          <w:rFonts w:ascii="Calibri" w:eastAsia="Calibri" w:hAnsi="Calibri" w:cs="Times New Roman"/>
-        </w:rPr>
-      </w:pPr>
-      <w:r>
-        <w:rPr>
-          <w:rFonts w:ascii="Calibri" w:eastAsia="Calibri" w:hAnsi="Calibri" w:cs="Times New Roman"/>
-        </w:rPr>
-        <w:t>This selection box includes "asses</w:t>
-      </w:r>
-      <w:r>
-        <w:rPr>
-          <w:rFonts w:ascii="Calibri" w:eastAsia="Calibri" w:hAnsi="Calibri" w:cs="Times New Roman"/>
-        </w:rPr>
-        <w:t>sing", "bookmarking", "</w:t>
-      </w:r>
-      <w:r>
-        <w:rPr>
-          <w:rFonts w:ascii="Calibri" w:eastAsia="Calibri" w:hAnsi="Calibri" w:cs="Times New Roman"/>
-        </w:rPr>
-        <w:t>classifying", "commenting", "describing", "editing", "highl</w:t>
-      </w:r>
-      <w:r>
-        <w:rPr>
-          <w:rFonts w:ascii="Calibri" w:eastAsia="Calibri" w:hAnsi="Calibri" w:cs="Times New Roman"/>
-        </w:rPr>
-        <w:t>i</w:t>
-      </w:r>
-      <w:r>
-        <w:rPr>
-          <w:rFonts w:ascii="Calibri" w:eastAsia="Calibri" w:hAnsi="Calibri" w:cs="Times New Roman"/>
-        </w:rPr>
-        <w:t>ghting", "identifying",</w:t>
-      </w:r>
-      <w:r>
-        <w:rPr>
-          <w:rFonts w:ascii="Calibri" w:eastAsia="Calibri" w:hAnsi="Calibri" w:cs="Times New Roman"/>
-        </w:rPr>
-        <w:t xml:space="preserve"> </w:t>
-      </w:r>
-      <w:r>
-        <w:rPr>
-          <w:rFonts w:ascii="Calibri" w:eastAsia="Calibri" w:hAnsi="Calibri" w:cs="Times New Roman"/>
-        </w:rPr>
-        <w:t>"linking", "moderating", "questioning", "replying" and "tagging" options.</w:t>
-      </w:r>
-    </w:p>
-    <w:p>
-      <w:pPr>
-        <w:jc w:val="both"/>
-        <w:rPr>
-          <w:rFonts w:ascii="Calibri" w:eastAsia="Calibri" w:hAnsi="Calibri" w:cs="Times New Roman"/>
-        </w:rPr>
-      </w:pPr>
-      <w:r>
-        <w:rPr>
-          <w:rFonts w:ascii="Calibri" w:eastAsia="Calibri" w:hAnsi="Calibri" w:cs="Times New Roman"/>
-        </w:rPr>
-        <w:t>If the user prefers to search annotations by target, he should enter the target of the annotation to the text box named target.</w:t>
-      </w:r>
-    </w:p>
-    <w:p>
-      <w:pPr>
-        <w:jc w:val="both"/>
-        <w:rPr>
-          <w:rFonts w:ascii="Calibri" w:eastAsia="Calibri" w:hAnsi="Calibri" w:cs="Times New Roman"/>
-        </w:rPr>
-      </w:pPr>
-      <w:r>
-        <w:rPr>
-          <w:rFonts w:ascii="Calibri" w:eastAsia="Calibri" w:hAnsi="Calibri" w:cs="Times New Roman"/>
-        </w:rPr>
-        <w:t>In addition to target, the user can search annotations by the creator and</w:t>
-      </w:r>
-      <w:r>
-        <w:rPr>
-          <w:rFonts w:ascii="Calibri" w:eastAsia="Calibri" w:hAnsi="Calibri" w:cs="Times New Roman"/>
-        </w:rPr>
-        <w:t xml:space="preserve"> </w:t>
-      </w:r>
-      <w:r>
-        <w:rPr>
-          <w:rFonts w:ascii="Calibri" w:eastAsia="Calibri" w:hAnsi="Calibri" w:cs="Times New Roman"/>
-        </w:rPr>
-        <w:t>in this case, he should write the creator to the creator text box.</w:t>
-      </w:r>
-    </w:p>
-    <w:p>
-      <w:pPr>
-        <w:jc w:val="both"/>
-        <w:rPr>
-          <w:rFonts w:ascii="Calibri" w:eastAsia="Calibri" w:hAnsi="Calibri" w:cs="Times New Roman"/>
-        </w:rPr>
-      </w:pPr>
-      <w:r>
-        <w:rPr>
-          <w:rFonts w:ascii="Calibri" w:eastAsia="Calibri" w:hAnsi="Calibri" w:cs="Times New Roman"/>
-        </w:rPr>
-        <w:t>After the user has made</w:t>
-      </w:r>
-      <w:r>
-        <w:rPr>
-          <w:rFonts w:ascii="Calibri" w:eastAsia="Calibri" w:hAnsi="Calibri" w:cs="Times New Roman"/>
-        </w:rPr>
-        <w:t xml:space="preserve"> all selections, he clicks to "search&amp;show" button and all</w:t>
-      </w:r>
-      <w:r>
-        <w:rPr>
-          <w:rFonts w:ascii="Calibri" w:eastAsia="Calibri" w:hAnsi="Calibri" w:cs="Times New Roman"/>
-        </w:rPr>
-        <w:t xml:space="preserve"> the</w:t>
-      </w:r>
-      <w:r>
-        <w:rPr>
-          <w:rFonts w:ascii="Calibri" w:eastAsia="Calibri" w:hAnsi="Calibri" w:cs="Times New Roman"/>
-        </w:rPr>
-        <w:t xml:space="preserve"> annotations </w:t>
-      </w:r>
-      <w:r>
-        <w:rPr>
-          <w:rFonts w:ascii="Calibri" w:eastAsia="Calibri" w:hAnsi="Calibri" w:cs="Times New Roman"/>
-        </w:rPr>
-        <w:t xml:space="preserve">will be </w:t>
-      </w:r>
-      <w:r>
-        <w:rPr>
-          <w:rFonts w:ascii="Calibri" w:eastAsia="Calibri" w:hAnsi="Calibri" w:cs="Times New Roman"/>
-        </w:rPr>
-        <w:t>listed in pursuance of his selections.</w:t>
-      </w:r>
-    </w:p>
-    <w:p>
-      <w:pPr>
-        <w:jc w:val="both"/>
-        <w:rPr>
-          <w:rFonts w:ascii="Calibri" w:eastAsia="Calibri" w:hAnsi="Calibri" w:cs="Times New Roman"/>
-        </w:rPr>
-      </w:pPr>
-      <w:r>
-        <w:rPr>
-          <w:rFonts w:ascii="Calibri" w:eastAsia="Calibri" w:hAnsi="Calibri" w:cs="Times New Roman"/>
-        </w:rPr>
-        <w:t xml:space="preserve">There is no need </w:t>
-      </w:r>
-      <w:r>
-        <w:rPr>
-          <w:rFonts w:ascii="Calibri" w:eastAsia="Calibri" w:hAnsi="Calibri" w:cs="Times New Roman"/>
-        </w:rPr>
-        <w:t>for</w:t>
-      </w:r>
-      <w:r>
-        <w:rPr>
-          <w:rFonts w:ascii="Calibri" w:eastAsia="Calibri" w:hAnsi="Calibri" w:cs="Times New Roman"/>
-        </w:rPr>
-        <w:t xml:space="preserve"> a page </w:t>
-      </w:r>
-      <w:r>
-        <w:rPr>
-          <w:rFonts w:ascii="Calibri" w:eastAsia="Calibri" w:hAnsi="Calibri" w:cs="Times New Roman"/>
-        </w:rPr>
-        <w:t xml:space="preserve">to </w:t>
-      </w:r>
-      <w:r>
-        <w:rPr>
-          <w:rFonts w:ascii="Calibri" w:eastAsia="Calibri" w:hAnsi="Calibri" w:cs="Times New Roman"/>
-        </w:rPr>
-        <w:t>annotate an image or a text. When the use</w:t>
-      </w:r>
-      <w:r>
-        <w:rPr>
-          <w:rFonts w:ascii="Calibri" w:eastAsia="Calibri" w:hAnsi="Calibri" w:cs="Times New Roman"/>
-        </w:rPr>
-        <w:t>r</w:t>
-      </w:r>
-      <w:r>
-        <w:rPr>
-          <w:rFonts w:ascii="Calibri" w:eastAsia="Calibri" w:hAnsi="Calibri" w:cs="Times New Roman"/>
-        </w:rPr>
-        <w:t xml:space="preserve"> wants to annotate an image or a text, he should select the area or he should select the text and </w:t>
-      </w:r>
-      <w:r>
-        <w:rPr>
-          <w:rFonts w:ascii="Calibri" w:eastAsia="Calibri" w:hAnsi="Calibri" w:cs="Times New Roman"/>
-        </w:rPr>
-        <w:t xml:space="preserve">then </w:t>
-      </w:r>
-      <w:r>
-        <w:rPr>
-          <w:rFonts w:ascii="Calibri" w:eastAsia="Calibri" w:hAnsi="Calibri" w:cs="Times New Roman"/>
-        </w:rPr>
-        <w:t>a small annotate button appears on the selected area. When the user clicks on this annotate message, the annotation page will be appeared on the right side of the browser.</w:t>
-      </w:r>
-    </w:p>
-    <w:p>
-      <w:pPr>
-        <w:jc w:val="both"/>
-        <w:rPr>
-          <w:rFonts w:ascii="Calibri" w:eastAsia="Calibri" w:hAnsi="Calibri" w:cs="Times New Roman"/>
-        </w:rPr>
-      </w:pPr>
-      <w:r>
-        <w:rPr>
-          <w:rFonts w:ascii="Calibri" w:eastAsia="Calibri" w:hAnsi="Calibri" w:cs="Times New Roman"/>
-        </w:rPr>
-        <w:t>The user should enter the motivation of the annotation that explained in the search section  (asses</w:t>
-      </w:r>
-      <w:r>
-        <w:rPr>
-          <w:rFonts w:ascii="Calibri" w:eastAsia="Calibri" w:hAnsi="Calibri" w:cs="Times New Roman"/>
-        </w:rPr>
-        <w:t>sing, book</w:t>
-      </w:r>
-      <w:r>
-        <w:rPr>
-          <w:rFonts w:ascii="Calibri" w:eastAsia="Calibri" w:hAnsi="Calibri" w:cs="Times New Roman"/>
-        </w:rPr>
-        <w:t xml:space="preserve">marking, classifying, commenting, describing, editing, highlighting, identifying, linking, moderating, questioning, replying and tagging) and click to annotate button. </w:t>
-      </w:r>
-    </w:p>
-    <w:p>
-      <w:pPr>
-        <w:rPr>
-          <w:rFonts w:ascii="Calibri" w:eastAsia="Calibri" w:hAnsi="Calibri" w:cs="Times New Roman"/>
-        </w:rPr>
-      </w:pPr>
-      <w:r>
-        <w:rPr>
-          <w:rFonts w:ascii="Calibri" w:eastAsia="Calibri" w:hAnsi="Calibri" w:cs="Times New Roman"/>
-        </w:rPr>
         <w:t xml:space="preserve">The </w:t>
       </w:r>
       <w:r>
@@ -6694,11 +7371,11 @@
       <w:pPr>
         <w:pStyle w:val="Heading1"/>
       </w:pPr>
-      <w:bookmarkStart w:id="43" w:name="_Toc470438758"/>
+      <w:bookmarkStart w:id="45" w:name="_Toc470448064"/>
       <w:r>
         <w:t>Test Cases</w:t>
       </w:r>
-      <w:bookmarkEnd w:id="43"/>
+      <w:bookmarkEnd w:id="45"/>
     </w:p>
     <w:p>
       <w:r>
@@ -6707,6 +7384,9 @@
     </w:p>
     <w:p>
       <w:r>
+        <w:rPr>
+          <w:noProof/>
+        </w:rPr>
         <w:drawing>
           <wp:inline distT="0" distB="0" distL="0" distR="0">
             <wp:extent cx="5943600" cy="1864229"/>
@@ -6725,7 +7405,7 @@
                     </pic:cNvPicPr>
                   </pic:nvPicPr>
                   <pic:blipFill>
-                    <a:blip r:embed="rId27" cstate="print"/>
+                    <a:blip r:embed="rId29" cstate="print"/>
                     <a:srcRect/>
                     <a:stretch>
                       <a:fillRect/>
@@ -6756,7 +7436,9 @@
     </w:p>
     <w:p>
       <w:r>
-        <w:lastRenderedPageBreak/>
+        <w:rPr>
+          <w:noProof/>
+        </w:rPr>
         <w:drawing>
           <wp:inline distT="0" distB="0" distL="0" distR="0">
             <wp:extent cx="5943600" cy="2131351"/>
@@ -6775,7 +7457,7 @@
                     </pic:cNvPicPr>
                   </pic:nvPicPr>
                   <pic:blipFill>
-                    <a:blip r:embed="rId28" cstate="print"/>
+                    <a:blip r:embed="rId30" cstate="print"/>
                     <a:srcRect/>
                     <a:stretch>
                       <a:fillRect/>
@@ -6806,6 +7488,10 @@
     </w:p>
     <w:p>
       <w:r>
+        <w:rPr>
+          <w:noProof/>
+        </w:rPr>
+        <w:lastRenderedPageBreak/>
         <w:drawing>
           <wp:inline distT="0" distB="0" distL="0" distR="0">
             <wp:extent cx="5943600" cy="2674030"/>
@@ -6824,7 +7510,7 @@
                     </pic:cNvPicPr>
                   </pic:nvPicPr>
                   <pic:blipFill>
-                    <a:blip r:embed="rId29" cstate="print"/>
+                    <a:blip r:embed="rId31" cstate="print"/>
                     <a:srcRect/>
                     <a:stretch>
                       <a:fillRect/>
@@ -6855,6 +7541,9 @@
     </w:p>
     <w:p>
       <w:r>
+        <w:rPr>
+          <w:noProof/>
+        </w:rPr>
         <w:drawing>
           <wp:inline distT="0" distB="0" distL="0" distR="0">
             <wp:extent cx="5943600" cy="2834303"/>
@@ -6873,7 +7562,7 @@
                     </pic:cNvPicPr>
                   </pic:nvPicPr>
                   <pic:blipFill>
-                    <a:blip r:embed="rId30" cstate="print"/>
+                    <a:blip r:embed="rId32" cstate="print"/>
                     <a:srcRect/>
                     <a:stretch>
                       <a:fillRect/>
@@ -6904,6 +7593,9 @@
     </w:p>
     <w:p>
       <w:r>
+        <w:rPr>
+          <w:noProof/>
+        </w:rPr>
         <w:lastRenderedPageBreak/>
         <w:drawing>
           <wp:inline distT="0" distB="0" distL="0" distR="0">
@@ -6923,7 +7615,7 @@
                     </pic:cNvPicPr>
                   </pic:nvPicPr>
                   <pic:blipFill>
-                    <a:blip r:embed="rId31" cstate="print"/>
+                    <a:blip r:embed="rId33" cstate="print"/>
                     <a:srcRect/>
                     <a:stretch>
                       <a:fillRect/>
@@ -6954,6 +7646,9 @@
     </w:p>
     <w:p>
       <w:r>
+        <w:rPr>
+          <w:noProof/>
+        </w:rPr>
         <w:drawing>
           <wp:inline distT="0" distB="0" distL="0" distR="0">
             <wp:extent cx="5943600" cy="2887727"/>
@@ -6972,7 +7667,7 @@
                     </pic:cNvPicPr>
                   </pic:nvPicPr>
                   <pic:blipFill>
-                    <a:blip r:embed="rId32" cstate="print"/>
+                    <a:blip r:embed="rId34" cstate="print"/>
                     <a:srcRect/>
                     <a:stretch>
                       <a:fillRect/>
@@ -7003,6 +7698,9 @@
     </w:p>
     <w:p>
       <w:r>
+        <w:rPr>
+          <w:noProof/>
+        </w:rPr>
         <w:lastRenderedPageBreak/>
         <w:drawing>
           <wp:inline distT="0" distB="0" distL="0" distR="0">
@@ -7022,7 +7720,7 @@
                     </pic:cNvPicPr>
                   </pic:nvPicPr>
                   <pic:blipFill>
-                    <a:blip r:embed="rId33" cstate="print"/>
+                    <a:blip r:embed="rId35" cstate="print"/>
                     <a:srcRect/>
                     <a:stretch>
                       <a:fillRect/>
@@ -7053,6 +7751,9 @@
     </w:p>
     <w:p>
       <w:r>
+        <w:rPr>
+          <w:noProof/>
+        </w:rPr>
         <w:drawing>
           <wp:inline distT="0" distB="0" distL="0" distR="0">
             <wp:extent cx="5943600" cy="2987265"/>
@@ -7071,7 +7772,7 @@
                     </pic:cNvPicPr>
                   </pic:nvPicPr>
                   <pic:blipFill>
-                    <a:blip r:embed="rId34" cstate="print"/>
+                    <a:blip r:embed="rId36" cstate="print"/>
                     <a:srcRect/>
                     <a:stretch>
                       <a:fillRect/>
@@ -7102,6 +7803,9 @@
     </w:p>
     <w:p>
       <w:r>
+        <w:rPr>
+          <w:noProof/>
+        </w:rPr>
         <w:lastRenderedPageBreak/>
         <w:drawing>
           <wp:inline distT="0" distB="0" distL="0" distR="0">
@@ -7121,7 +7825,7 @@
                     </pic:cNvPicPr>
                   </pic:nvPicPr>
                   <pic:blipFill>
-                    <a:blip r:embed="rId35" cstate="print"/>
+                    <a:blip r:embed="rId37" cstate="print"/>
                     <a:srcRect/>
                     <a:stretch>
                       <a:fillRect/>
@@ -8528,6 +9232,27 @@
       <w:szCs w:val="20"/>
     </w:rPr>
   </w:style>
+  <w:style w:type="paragraph" w:styleId="Caption">
+    <w:name w:val="caption"/>
+    <w:basedOn w:val="Normal"/>
+    <w:next w:val="Normal"/>
+    <w:uiPriority w:val="35"/>
+    <w:unhideWhenUsed/>
+    <w:qFormat/>
+    <w:rsid w:val="006136A1"/>
+    <w:pPr>
+      <w:spacing w:line="240" w:lineRule="auto"/>
+      <w:jc w:val="both"/>
+    </w:pPr>
+    <w:rPr>
+      <w:rFonts w:ascii="Times New Roman" w:hAnsi="Times New Roman"/>
+      <w:i/>
+      <w:iCs/>
+      <w:color w:val="1F497D" w:themeColor="text2"/>
+      <w:sz w:val="18"/>
+      <w:szCs w:val="18"/>
+    </w:rPr>
+  </w:style>
 </w:styles>
 </file>
 
@@ -8642,6 +9367,7 @@
     <w:rsidRoot w:val="00BC5021"/>
     <w:rsid w:val="00201179"/>
     <w:rsid w:val="00B44645"/>
+    <w:rsid w:val="00B93BA6"/>
     <w:rsid w:val="00BC5021"/>
   </w:rsids>
   <m:mathPr>
@@ -8888,6 +9614,26 @@
   <w:style w:type="paragraph" w:customStyle="1" w:styleId="16755B3BC06A436598E382915936507E">
     <w:name w:val="16755B3BC06A436598E382915936507E"/>
     <w:rsid w:val="00BC5021"/>
+  </w:style>
+  <w:style w:type="paragraph" w:customStyle="1" w:styleId="003B2D53A07D4191B7C4D1A0702A1844">
+    <w:name w:val="003B2D53A07D4191B7C4D1A0702A1844"/>
+    <w:rsid w:val="00B93BA6"/>
+  </w:style>
+  <w:style w:type="paragraph" w:customStyle="1" w:styleId="A7CA8E016D50469C979DA1FB017EE8B4">
+    <w:name w:val="A7CA8E016D50469C979DA1FB017EE8B4"/>
+    <w:rsid w:val="00B93BA6"/>
+  </w:style>
+  <w:style w:type="paragraph" w:customStyle="1" w:styleId="0E8B502018734B029E794B8A315EA3F0">
+    <w:name w:val="0E8B502018734B029E794B8A315EA3F0"/>
+    <w:rsid w:val="00B93BA6"/>
+  </w:style>
+  <w:style w:type="paragraph" w:customStyle="1" w:styleId="F064660330B04E1EBB31B6A46A1DE9CA">
+    <w:name w:val="F064660330B04E1EBB31B6A46A1DE9CA"/>
+    <w:rsid w:val="00B93BA6"/>
+  </w:style>
+  <w:style w:type="paragraph" w:customStyle="1" w:styleId="602E57AF6649492FADCCA68E899D74EE">
+    <w:name w:val="602E57AF6649492FADCCA68E899D74EE"/>
+    <w:rsid w:val="00B93BA6"/>
   </w:style>
 </w:styles>
 </file>
@@ -9186,7 +9932,7 @@
 </file>
 
 <file path=customXml/itemProps1.xml><?xml version="1.0" encoding="utf-8"?>
-<ds:datastoreItem xmlns:ds="http://schemas.openxmlformats.org/officeDocument/2006/customXml" ds:itemID="{38D8F2B3-F83A-4B67-B11D-6BCA5419DCD7}">
+<ds:datastoreItem xmlns:ds="http://schemas.openxmlformats.org/officeDocument/2006/customXml" ds:itemID="{1221F424-C260-4693-A6B9-1D073EC85327}">
   <ds:schemaRefs>
     <ds:schemaRef ds:uri="http://schemas.openxmlformats.org/officeDocument/2006/bibliography"/>
   </ds:schemaRefs>

</xml_diff>